<commit_message>
Actualizadas circulares 606 y 607
</commit_message>
<xml_diff>
--- a/normativa/Anexos/L01T05C01/L01T05C01A09.docx
+++ b/normativa/Anexos/L01T05C01/L01T05C01A09.docx
@@ -1,6 +1,6 @@
 
 <file path=word/document.xml><?xml version="1.0" encoding="utf-8"?>
-<w:document xmlns:wpc="http://schemas.microsoft.com/office/word/2010/wordprocessingCanvas" xmlns:mc="http://schemas.openxmlformats.org/markup-compatibility/2006" xmlns:o="urn:schemas-microsoft-com:office:office" xmlns:r="http://schemas.openxmlformats.org/officeDocument/2006/relationships" xmlns:m="http://schemas.openxmlformats.org/officeDocument/2006/math" xmlns:v="urn:schemas-microsoft-com:vml" xmlns:wp14="http://schemas.microsoft.com/office/word/2010/wordprocessingDrawing" xmlns:wp="http://schemas.openxmlformats.org/drawingml/2006/wordprocessingDrawing" xmlns:w10="urn:schemas-microsoft-com:office:word" xmlns:w="http://schemas.openxmlformats.org/wordprocessingml/2006/main" xmlns:w14="http://schemas.microsoft.com/office/word/2010/wordml" xmlns:wpg="http://schemas.microsoft.com/office/word/2010/wordprocessingGroup" xmlns:wpi="http://schemas.microsoft.com/office/word/2010/wordprocessingInk" xmlns:wne="http://schemas.microsoft.com/office/word/2006/wordml" xmlns:wps="http://schemas.microsoft.com/office/word/2010/wordprocessingShape" mc:Ignorable="w14 wp14">
+<w:document xmlns:wpc="http://schemas.microsoft.com/office/word/2010/wordprocessingCanvas" xmlns:cx="http://schemas.microsoft.com/office/drawing/2014/chartex" xmlns:cx1="http://schemas.microsoft.com/office/drawing/2015/9/8/chartex" xmlns:mc="http://schemas.openxmlformats.org/markup-compatibility/2006" xmlns:o="urn:schemas-microsoft-com:office:office" xmlns:r="http://schemas.openxmlformats.org/officeDocument/2006/relationships" xmlns:m="http://schemas.openxmlformats.org/officeDocument/2006/math" xmlns:v="urn:schemas-microsoft-com:vml" xmlns:wp14="http://schemas.microsoft.com/office/word/2010/wordprocessingDrawing" xmlns:wp="http://schemas.openxmlformats.org/drawingml/2006/wordprocessingDrawing" xmlns:w10="urn:schemas-microsoft-com:office:word" xmlns:w="http://schemas.openxmlformats.org/wordprocessingml/2006/main" xmlns:w14="http://schemas.microsoft.com/office/word/2010/wordml" xmlns:w15="http://schemas.microsoft.com/office/word/2012/wordml" xmlns:w16se="http://schemas.microsoft.com/office/word/2015/wordml/symex" xmlns:wpg="http://schemas.microsoft.com/office/word/2010/wordprocessingGroup" xmlns:wpi="http://schemas.microsoft.com/office/word/2010/wordprocessingInk" xmlns:wne="http://schemas.microsoft.com/office/word/2006/wordml" xmlns:wps="http://schemas.microsoft.com/office/word/2010/wordprocessingShape" mc:Ignorable="w14 w15 w16se wp14">
   <w:body>
     <w:p>
       <w:pPr>
@@ -125,41 +125,8 @@
           <w:b/>
           <w:szCs w:val="18"/>
         </w:rPr>
-        <w:t>AL …</w:t>
+        <w:t xml:space="preserve">AL ….. DE ….. DE </w:t>
       </w:r>
-      <w:proofErr w:type="gramStart"/>
-      <w:r>
-        <w:rPr>
-          <w:b/>
-          <w:szCs w:val="18"/>
-        </w:rPr>
-        <w:t>..</w:t>
-      </w:r>
-      <w:proofErr w:type="gramEnd"/>
-      <w:r>
-        <w:rPr>
-          <w:b/>
-          <w:szCs w:val="18"/>
-        </w:rPr>
-        <w:t xml:space="preserve"> DE …</w:t>
-      </w:r>
-      <w:proofErr w:type="gramStart"/>
-      <w:r>
-        <w:rPr>
-          <w:b/>
-          <w:szCs w:val="18"/>
-        </w:rPr>
-        <w:t>..</w:t>
-      </w:r>
-      <w:proofErr w:type="gramEnd"/>
-      <w:r>
-        <w:rPr>
-          <w:b/>
-          <w:szCs w:val="18"/>
-        </w:rPr>
-        <w:t xml:space="preserve"> DE </w:t>
-      </w:r>
-      <w:proofErr w:type="gramStart"/>
       <w:r>
         <w:rPr>
           <w:b/>
@@ -174,7 +141,6 @@
         </w:rPr>
         <w:t>….</w:t>
       </w:r>
-      <w:proofErr w:type="gramEnd"/>
       <w:r>
         <w:rPr>
           <w:b/>
@@ -182,7 +148,6 @@
         </w:rPr>
         <w:t xml:space="preserve"> Y AL …</w:t>
       </w:r>
-      <w:proofErr w:type="gramStart"/>
       <w:r>
         <w:rPr>
           <w:b/>
@@ -190,7 +155,6 @@
         </w:rPr>
         <w:t>..</w:t>
       </w:r>
-      <w:proofErr w:type="gramEnd"/>
       <w:r>
         <w:rPr>
           <w:b/>
@@ -198,7 +162,6 @@
         </w:rPr>
         <w:t xml:space="preserve"> DE …</w:t>
       </w:r>
-      <w:proofErr w:type="gramStart"/>
       <w:r>
         <w:rPr>
           <w:b/>
@@ -206,7 +169,6 @@
         </w:rPr>
         <w:t>..</w:t>
       </w:r>
-      <w:proofErr w:type="gramEnd"/>
       <w:r>
         <w:rPr>
           <w:b/>
@@ -214,7 +176,6 @@
         </w:rPr>
         <w:t xml:space="preserve"> DE </w:t>
       </w:r>
-      <w:proofErr w:type="gramStart"/>
       <w:r>
         <w:rPr>
           <w:b/>
@@ -222,7 +183,6 @@
         </w:rPr>
         <w:t>..</w:t>
       </w:r>
-      <w:proofErr w:type="gramEnd"/>
       <w:r>
         <w:rPr>
           <w:b/>
@@ -2715,7 +2675,14 @@
                 <w:snapToGrid w:val="0"/>
                 <w:sz w:val="20"/>
               </w:rPr>
-              <w:t>Obligaciones con Empresas con Participación Estatal</w:t>
+              <w:t xml:space="preserve">Obligaciones con Empresas </w:t>
+            </w:r>
+            <w:r>
+              <w:rPr>
+                <w:snapToGrid w:val="0"/>
+                <w:sz w:val="20"/>
+              </w:rPr>
+              <w:t>Públicas</w:t>
             </w:r>
           </w:p>
         </w:tc>
@@ -4390,26 +4357,16 @@
         <w:rPr>
           <w:i/>
         </w:rPr>
-        <w:t xml:space="preserve">ólo será utilizado por la Bolsa de Valores, Agencias de Bolsa, Sociedades Administradoras de Fondos de Inversión, Fondos de Inversión y Entidades de Depósito de Valores, Fondos en Garantía y las Sociedades </w:t>
-      </w:r>
-      <w:proofErr w:type="spellStart"/>
-      <w:r>
-        <w:rPr>
-          <w:i/>
-        </w:rPr>
-        <w:t>Titularizadoras</w:t>
-      </w:r>
-      <w:proofErr w:type="spellEnd"/>
-      <w:r>
-        <w:rPr>
-          <w:i/>
-        </w:rPr>
-        <w:t>.</w:t>
+        <w:t>ólo será utilizado por la Bolsa de Valores, Agencias de Bolsa, Sociedades Administradoras de Fondos de Inversión, Fondos de Inversión y Entidades de Depósito de Valores, Fondos en Garantía y las Sociedades Titularizadoras.</w:t>
       </w:r>
     </w:p>
     <w:sectPr>
+      <w:headerReference w:type="even" r:id="rId8"/>
       <w:headerReference w:type="default" r:id="rId9"/>
-      <w:footerReference w:type="default" r:id="rId10"/>
+      <w:footerReference w:type="even" r:id="rId10"/>
+      <w:footerReference w:type="default" r:id="rId11"/>
+      <w:headerReference w:type="first" r:id="rId12"/>
+      <w:footerReference w:type="first" r:id="rId13"/>
       <w:footnotePr>
         <w:numRestart w:val="eachSect"/>
       </w:footnotePr>
@@ -4424,7 +4381,7 @@
 </file>
 
 <file path=word/endnotes.xml><?xml version="1.0" encoding="utf-8"?>
-<w:endnotes xmlns:wpc="http://schemas.microsoft.com/office/word/2010/wordprocessingCanvas" xmlns:mc="http://schemas.openxmlformats.org/markup-compatibility/2006" xmlns:o="urn:schemas-microsoft-com:office:office" xmlns:r="http://schemas.openxmlformats.org/officeDocument/2006/relationships" xmlns:m="http://schemas.openxmlformats.org/officeDocument/2006/math" xmlns:v="urn:schemas-microsoft-com:vml" xmlns:wp14="http://schemas.microsoft.com/office/word/2010/wordprocessingDrawing" xmlns:wp="http://schemas.openxmlformats.org/drawingml/2006/wordprocessingDrawing" xmlns:w10="urn:schemas-microsoft-com:office:word" xmlns:w="http://schemas.openxmlformats.org/wordprocessingml/2006/main" xmlns:w14="http://schemas.microsoft.com/office/word/2010/wordml" xmlns:wpg="http://schemas.microsoft.com/office/word/2010/wordprocessingGroup" xmlns:wpi="http://schemas.microsoft.com/office/word/2010/wordprocessingInk" xmlns:wne="http://schemas.microsoft.com/office/word/2006/wordml" xmlns:wps="http://schemas.microsoft.com/office/word/2010/wordprocessingShape" mc:Ignorable="w14 wp14">
+<w:endnotes xmlns:wpc="http://schemas.microsoft.com/office/word/2010/wordprocessingCanvas" xmlns:cx="http://schemas.microsoft.com/office/drawing/2014/chartex" xmlns:cx1="http://schemas.microsoft.com/office/drawing/2015/9/8/chartex" xmlns:mc="http://schemas.openxmlformats.org/markup-compatibility/2006" xmlns:o="urn:schemas-microsoft-com:office:office" xmlns:r="http://schemas.openxmlformats.org/officeDocument/2006/relationships" xmlns:m="http://schemas.openxmlformats.org/officeDocument/2006/math" xmlns:v="urn:schemas-microsoft-com:vml" xmlns:wp14="http://schemas.microsoft.com/office/word/2010/wordprocessingDrawing" xmlns:wp="http://schemas.openxmlformats.org/drawingml/2006/wordprocessingDrawing" xmlns:w10="urn:schemas-microsoft-com:office:word" xmlns:w="http://schemas.openxmlformats.org/wordprocessingml/2006/main" xmlns:w14="http://schemas.microsoft.com/office/word/2010/wordml" xmlns:w15="http://schemas.microsoft.com/office/word/2012/wordml" xmlns:w16se="http://schemas.microsoft.com/office/word/2015/wordml/symex" xmlns:wpg="http://schemas.microsoft.com/office/word/2010/wordprocessingGroup" xmlns:wpi="http://schemas.microsoft.com/office/word/2010/wordprocessingInk" xmlns:wne="http://schemas.microsoft.com/office/word/2006/wordml" xmlns:wps="http://schemas.microsoft.com/office/word/2010/wordprocessingShape" mc:Ignorable="w14 w15 w16se wp14">
   <w:endnote w:type="separator" w:id="-1">
     <w:p>
       <w:r>
@@ -4443,7 +4400,17 @@
 </file>
 
 <file path=word/footer1.xml><?xml version="1.0" encoding="utf-8"?>
-<w:ftr xmlns:wpc="http://schemas.microsoft.com/office/word/2010/wordprocessingCanvas" xmlns:mc="http://schemas.openxmlformats.org/markup-compatibility/2006" xmlns:o="urn:schemas-microsoft-com:office:office" xmlns:r="http://schemas.openxmlformats.org/officeDocument/2006/relationships" xmlns:m="http://schemas.openxmlformats.org/officeDocument/2006/math" xmlns:v="urn:schemas-microsoft-com:vml" xmlns:wp14="http://schemas.microsoft.com/office/word/2010/wordprocessingDrawing" xmlns:wp="http://schemas.openxmlformats.org/drawingml/2006/wordprocessingDrawing" xmlns:w10="urn:schemas-microsoft-com:office:word" xmlns:w="http://schemas.openxmlformats.org/wordprocessingml/2006/main" xmlns:w14="http://schemas.microsoft.com/office/word/2010/wordml" xmlns:wpg="http://schemas.microsoft.com/office/word/2010/wordprocessingGroup" xmlns:wpi="http://schemas.microsoft.com/office/word/2010/wordprocessingInk" xmlns:wne="http://schemas.microsoft.com/office/word/2006/wordml" xmlns:wps="http://schemas.microsoft.com/office/word/2010/wordprocessingShape" mc:Ignorable="w14 wp14">
+<w:ftr xmlns:wpc="http://schemas.microsoft.com/office/word/2010/wordprocessingCanvas" xmlns:cx="http://schemas.microsoft.com/office/drawing/2014/chartex" xmlns:cx1="http://schemas.microsoft.com/office/drawing/2015/9/8/chartex" xmlns:mc="http://schemas.openxmlformats.org/markup-compatibility/2006" xmlns:o="urn:schemas-microsoft-com:office:office" xmlns:r="http://schemas.openxmlformats.org/officeDocument/2006/relationships" xmlns:m="http://schemas.openxmlformats.org/officeDocument/2006/math" xmlns:v="urn:schemas-microsoft-com:vml" xmlns:wp14="http://schemas.microsoft.com/office/word/2010/wordprocessingDrawing" xmlns:wp="http://schemas.openxmlformats.org/drawingml/2006/wordprocessingDrawing" xmlns:w10="urn:schemas-microsoft-com:office:word" xmlns:w="http://schemas.openxmlformats.org/wordprocessingml/2006/main" xmlns:w14="http://schemas.microsoft.com/office/word/2010/wordml" xmlns:w15="http://schemas.microsoft.com/office/word/2012/wordml" xmlns:w16se="http://schemas.microsoft.com/office/word/2015/wordml/symex" xmlns:wpg="http://schemas.microsoft.com/office/word/2010/wordprocessingGroup" xmlns:wpi="http://schemas.microsoft.com/office/word/2010/wordprocessingInk" xmlns:wne="http://schemas.microsoft.com/office/word/2006/wordml" xmlns:wps="http://schemas.microsoft.com/office/word/2010/wordprocessingShape" mc:Ignorable="w14 w15 w16se wp14">
+  <w:p>
+    <w:pPr>
+      <w:pStyle w:val="Footer"/>
+    </w:pPr>
+  </w:p>
+</w:ftr>
+</file>
+
+<file path=word/footer2.xml><?xml version="1.0" encoding="utf-8"?>
+<w:ftr xmlns:wpc="http://schemas.microsoft.com/office/word/2010/wordprocessingCanvas" xmlns:cx="http://schemas.microsoft.com/office/drawing/2014/chartex" xmlns:cx1="http://schemas.microsoft.com/office/drawing/2015/9/8/chartex" xmlns:mc="http://schemas.openxmlformats.org/markup-compatibility/2006" xmlns:o="urn:schemas-microsoft-com:office:office" xmlns:r="http://schemas.openxmlformats.org/officeDocument/2006/relationships" xmlns:m="http://schemas.openxmlformats.org/officeDocument/2006/math" xmlns:v="urn:schemas-microsoft-com:vml" xmlns:wp14="http://schemas.microsoft.com/office/word/2010/wordprocessingDrawing" xmlns:wp="http://schemas.openxmlformats.org/drawingml/2006/wordprocessingDrawing" xmlns:w10="urn:schemas-microsoft-com:office:word" xmlns:w="http://schemas.openxmlformats.org/wordprocessingml/2006/main" xmlns:w14="http://schemas.microsoft.com/office/word/2010/wordml" xmlns:w15="http://schemas.microsoft.com/office/word/2012/wordml" xmlns:w16se="http://schemas.microsoft.com/office/word/2015/wordml/symex" xmlns:wpg="http://schemas.microsoft.com/office/word/2010/wordprocessingGroup" xmlns:wpi="http://schemas.microsoft.com/office/word/2010/wordprocessingInk" xmlns:wne="http://schemas.microsoft.com/office/word/2006/wordml" xmlns:wps="http://schemas.microsoft.com/office/word/2010/wordprocessingShape" mc:Ignorable="w14 w15 w16se wp14">
   <w:p>
     <w:pPr>
       <w:framePr w:w="1764" w:wrap="around" w:vAnchor="text" w:hAnchor="page" w:x="8629" w:y="165"/>
@@ -4717,7 +4684,7 @@
         </mc:Choice>
         <mc:Fallback>
           <w:pict>
-            <v:line id="Straight Connector 11" o:spid="_x0000_s1026" style="position:absolute;z-index:251699200;visibility:visible;mso-wrap-style:square;mso-width-percent:0;mso-wrap-distance-left:9pt;mso-wrap-distance-top:0;mso-wrap-distance-right:9pt;mso-wrap-distance-bottom:0;mso-position-horizontal:absolute;mso-position-horizontal-relative:text;mso-position-vertical:absolute;mso-position-vertical-relative:text;mso-width-percent:0;mso-width-relative:margin" from=".6pt,4.15pt" to="433.2pt,4.15pt" o:gfxdata="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" strokecolor="black [3040]"/>
+            <v:line w14:anchorId="114C830F" id="Straight Connector 11" o:spid="_x0000_s1026" style="position:absolute;z-index:251699200;visibility:visible;mso-wrap-style:square;mso-width-percent:0;mso-wrap-distance-left:9pt;mso-wrap-distance-top:0;mso-wrap-distance-right:9pt;mso-wrap-distance-bottom:0;mso-position-horizontal:absolute;mso-position-horizontal-relative:text;mso-position-vertical:absolute;mso-position-vertical-relative:text;mso-width-percent:0;mso-width-relative:margin" from=".6pt,4.15pt" to="433.2pt,4.15pt" o:gfxdata="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" strokecolor="black [3040]"/>
           </w:pict>
         </mc:Fallback>
       </mc:AlternateContent>
@@ -4801,14 +4768,21 @@
                               <w:i/>
                               <w:sz w:val="18"/>
                             </w:rPr>
-                            <w:t>275</w:t>
+                            <w:t>606</w:t>
                           </w:r>
                           <w:r>
                             <w:rPr>
                               <w:i/>
                               <w:sz w:val="18"/>
                             </w:rPr>
-                            <w:t>/14 (</w:t>
+                            <w:t>/</w:t>
+                          </w:r>
+                          <w:r>
+                            <w:rPr>
+                              <w:i/>
+                              <w:sz w:val="18"/>
+                            </w:rPr>
+                            <w:t>20</w:t>
                           </w:r>
                           <w:r>
                             <w:rPr>
@@ -4822,8 +4796,58 @@
                               <w:i/>
                               <w:sz w:val="18"/>
                             </w:rPr>
-                            <w:t>0/14) Inicial</w:t>
+                            <w:t>9</w:t>
                           </w:r>
+                          <w:r>
+                            <w:rPr>
+                              <w:i/>
+                              <w:sz w:val="18"/>
+                            </w:rPr>
+                            <w:t xml:space="preserve"> (</w:t>
+                          </w:r>
+                          <w:r>
+                            <w:rPr>
+                              <w:i/>
+                              <w:sz w:val="18"/>
+                            </w:rPr>
+                            <w:t>04</w:t>
+                          </w:r>
+                          <w:r>
+                            <w:rPr>
+                              <w:i/>
+                              <w:sz w:val="18"/>
+                            </w:rPr>
+                            <w:t>/1</w:t>
+                          </w:r>
+                          <w:r>
+                            <w:rPr>
+                              <w:i/>
+                              <w:sz w:val="18"/>
+                            </w:rPr>
+                            <w:t>9</w:t>
+                          </w:r>
+                          <w:r>
+                            <w:rPr>
+                              <w:i/>
+                              <w:sz w:val="18"/>
+                            </w:rPr>
+                            <w:t xml:space="preserve">) </w:t>
+                          </w:r>
+                          <w:r>
+                            <w:rPr>
+                              <w:i/>
+                              <w:sz w:val="18"/>
+                            </w:rPr>
+                            <w:t>(última)</w:t>
+                          </w:r>
+                        </w:p>
+                        <w:p>
+                          <w:pPr>
+                            <w:rPr>
+                              <w:i/>
+                              <w:sz w:val="18"/>
+                            </w:rPr>
+                          </w:pPr>
                         </w:p>
                       </w:txbxContent>
                     </wps:txbx>
@@ -4844,7 +4868,7 @@
         </mc:Choice>
         <mc:Fallback>
           <w:pict>
-            <v:shapetype id="_x0000_t202" coordsize="21600,21600" o:spt="202" path="m,l,21600r21600,l21600,xe">
+            <v:shapetype w14:anchorId="2E64C733" id="_x0000_t202" coordsize="21600,21600" o:spt="202" path="m,l,21600r21600,l21600,xe">
               <v:stroke joinstyle="miter"/>
               <v:path gradientshapeok="t" o:connecttype="rect"/>
             </v:shapetype>
@@ -4870,14 +4894,21 @@
                         <w:i/>
                         <w:sz w:val="18"/>
                       </w:rPr>
-                      <w:t>275</w:t>
+                      <w:t>606</w:t>
                     </w:r>
                     <w:r>
                       <w:rPr>
                         <w:i/>
                         <w:sz w:val="18"/>
                       </w:rPr>
-                      <w:t>/14 (</w:t>
+                      <w:t>/</w:t>
+                    </w:r>
+                    <w:r>
+                      <w:rPr>
+                        <w:i/>
+                        <w:sz w:val="18"/>
+                      </w:rPr>
+                      <w:t>20</w:t>
                     </w:r>
                     <w:r>
                       <w:rPr>
@@ -4891,8 +4922,58 @@
                         <w:i/>
                         <w:sz w:val="18"/>
                       </w:rPr>
-                      <w:t>0/14) Inicial</w:t>
+                      <w:t>9</w:t>
                     </w:r>
+                    <w:r>
+                      <w:rPr>
+                        <w:i/>
+                        <w:sz w:val="18"/>
+                      </w:rPr>
+                      <w:t xml:space="preserve"> (</w:t>
+                    </w:r>
+                    <w:r>
+                      <w:rPr>
+                        <w:i/>
+                        <w:sz w:val="18"/>
+                      </w:rPr>
+                      <w:t>04</w:t>
+                    </w:r>
+                    <w:r>
+                      <w:rPr>
+                        <w:i/>
+                        <w:sz w:val="18"/>
+                      </w:rPr>
+                      <w:t>/1</w:t>
+                    </w:r>
+                    <w:r>
+                      <w:rPr>
+                        <w:i/>
+                        <w:sz w:val="18"/>
+                      </w:rPr>
+                      <w:t>9</w:t>
+                    </w:r>
+                    <w:r>
+                      <w:rPr>
+                        <w:i/>
+                        <w:sz w:val="18"/>
+                      </w:rPr>
+                      <w:t xml:space="preserve">) </w:t>
+                    </w:r>
+                    <w:r>
+                      <w:rPr>
+                        <w:i/>
+                        <w:sz w:val="18"/>
+                      </w:rPr>
+                      <w:t>(última)</w:t>
+                    </w:r>
+                  </w:p>
+                  <w:p>
+                    <w:pPr>
+                      <w:rPr>
+                        <w:i/>
+                        <w:sz w:val="18"/>
+                      </w:rPr>
+                    </w:pPr>
                   </w:p>
                 </w:txbxContent>
               </v:textbox>
@@ -4906,8 +4987,18 @@
 </w:ftr>
 </file>
 
+<file path=word/footer3.xml><?xml version="1.0" encoding="utf-8"?>
+<w:ftr xmlns:wpc="http://schemas.microsoft.com/office/word/2010/wordprocessingCanvas" xmlns:cx="http://schemas.microsoft.com/office/drawing/2014/chartex" xmlns:cx1="http://schemas.microsoft.com/office/drawing/2015/9/8/chartex" xmlns:mc="http://schemas.openxmlformats.org/markup-compatibility/2006" xmlns:o="urn:schemas-microsoft-com:office:office" xmlns:r="http://schemas.openxmlformats.org/officeDocument/2006/relationships" xmlns:m="http://schemas.openxmlformats.org/officeDocument/2006/math" xmlns:v="urn:schemas-microsoft-com:vml" xmlns:wp14="http://schemas.microsoft.com/office/word/2010/wordprocessingDrawing" xmlns:wp="http://schemas.openxmlformats.org/drawingml/2006/wordprocessingDrawing" xmlns:w10="urn:schemas-microsoft-com:office:word" xmlns:w="http://schemas.openxmlformats.org/wordprocessingml/2006/main" xmlns:w14="http://schemas.microsoft.com/office/word/2010/wordml" xmlns:w15="http://schemas.microsoft.com/office/word/2012/wordml" xmlns:w16se="http://schemas.microsoft.com/office/word/2015/wordml/symex" xmlns:wpg="http://schemas.microsoft.com/office/word/2010/wordprocessingGroup" xmlns:wpi="http://schemas.microsoft.com/office/word/2010/wordprocessingInk" xmlns:wne="http://schemas.microsoft.com/office/word/2006/wordml" xmlns:wps="http://schemas.microsoft.com/office/word/2010/wordprocessingShape" mc:Ignorable="w14 w15 w16se wp14">
+  <w:p>
+    <w:pPr>
+      <w:pStyle w:val="Footer"/>
+    </w:pPr>
+  </w:p>
+</w:ftr>
+</file>
+
 <file path=word/footnotes.xml><?xml version="1.0" encoding="utf-8"?>
-<w:footnotes xmlns:wpc="http://schemas.microsoft.com/office/word/2010/wordprocessingCanvas" xmlns:mc="http://schemas.openxmlformats.org/markup-compatibility/2006" xmlns:o="urn:schemas-microsoft-com:office:office" xmlns:r="http://schemas.openxmlformats.org/officeDocument/2006/relationships" xmlns:m="http://schemas.openxmlformats.org/officeDocument/2006/math" xmlns:v="urn:schemas-microsoft-com:vml" xmlns:wp14="http://schemas.microsoft.com/office/word/2010/wordprocessingDrawing" xmlns:wp="http://schemas.openxmlformats.org/drawingml/2006/wordprocessingDrawing" xmlns:w10="urn:schemas-microsoft-com:office:word" xmlns:w="http://schemas.openxmlformats.org/wordprocessingml/2006/main" xmlns:w14="http://schemas.microsoft.com/office/word/2010/wordml" xmlns:wpg="http://schemas.microsoft.com/office/word/2010/wordprocessingGroup" xmlns:wpi="http://schemas.microsoft.com/office/word/2010/wordprocessingInk" xmlns:wne="http://schemas.microsoft.com/office/word/2006/wordml" xmlns:wps="http://schemas.microsoft.com/office/word/2010/wordprocessingShape" mc:Ignorable="w14 wp14">
+<w:footnotes xmlns:wpc="http://schemas.microsoft.com/office/word/2010/wordprocessingCanvas" xmlns:cx="http://schemas.microsoft.com/office/drawing/2014/chartex" xmlns:cx1="http://schemas.microsoft.com/office/drawing/2015/9/8/chartex" xmlns:mc="http://schemas.openxmlformats.org/markup-compatibility/2006" xmlns:o="urn:schemas-microsoft-com:office:office" xmlns:r="http://schemas.openxmlformats.org/officeDocument/2006/relationships" xmlns:m="http://schemas.openxmlformats.org/officeDocument/2006/math" xmlns:v="urn:schemas-microsoft-com:vml" xmlns:wp14="http://schemas.microsoft.com/office/word/2010/wordprocessingDrawing" xmlns:wp="http://schemas.openxmlformats.org/drawingml/2006/wordprocessingDrawing" xmlns:w10="urn:schemas-microsoft-com:office:word" xmlns:w="http://schemas.openxmlformats.org/wordprocessingml/2006/main" xmlns:w14="http://schemas.microsoft.com/office/word/2010/wordml" xmlns:w15="http://schemas.microsoft.com/office/word/2012/wordml" xmlns:w16se="http://schemas.microsoft.com/office/word/2015/wordml/symex" xmlns:wpg="http://schemas.microsoft.com/office/word/2010/wordprocessingGroup" xmlns:wpi="http://schemas.microsoft.com/office/word/2010/wordprocessingInk" xmlns:wne="http://schemas.microsoft.com/office/word/2006/wordml" xmlns:wps="http://schemas.microsoft.com/office/word/2010/wordprocessingShape" mc:Ignorable="w14 w15 w16se wp14">
   <w:footnote w:type="separator" w:id="-1">
     <w:p>
       <w:r>
@@ -4926,7 +5017,17 @@
 </file>
 
 <file path=word/header1.xml><?xml version="1.0" encoding="utf-8"?>
-<w:hdr xmlns:wpc="http://schemas.microsoft.com/office/word/2010/wordprocessingCanvas" xmlns:mc="http://schemas.openxmlformats.org/markup-compatibility/2006" xmlns:o="urn:schemas-microsoft-com:office:office" xmlns:r="http://schemas.openxmlformats.org/officeDocument/2006/relationships" xmlns:m="http://schemas.openxmlformats.org/officeDocument/2006/math" xmlns:v="urn:schemas-microsoft-com:vml" xmlns:wp14="http://schemas.microsoft.com/office/word/2010/wordprocessingDrawing" xmlns:wp="http://schemas.openxmlformats.org/drawingml/2006/wordprocessingDrawing" xmlns:w10="urn:schemas-microsoft-com:office:word" xmlns:w="http://schemas.openxmlformats.org/wordprocessingml/2006/main" xmlns:w14="http://schemas.microsoft.com/office/word/2010/wordml" xmlns:wpg="http://schemas.microsoft.com/office/word/2010/wordprocessingGroup" xmlns:wpi="http://schemas.microsoft.com/office/word/2010/wordprocessingInk" xmlns:wne="http://schemas.microsoft.com/office/word/2006/wordml" xmlns:wps="http://schemas.microsoft.com/office/word/2010/wordprocessingShape" mc:Ignorable="w14 wp14">
+<w:hdr xmlns:wpc="http://schemas.microsoft.com/office/word/2010/wordprocessingCanvas" xmlns:cx="http://schemas.microsoft.com/office/drawing/2014/chartex" xmlns:cx1="http://schemas.microsoft.com/office/drawing/2015/9/8/chartex" xmlns:mc="http://schemas.openxmlformats.org/markup-compatibility/2006" xmlns:o="urn:schemas-microsoft-com:office:office" xmlns:r="http://schemas.openxmlformats.org/officeDocument/2006/relationships" xmlns:m="http://schemas.openxmlformats.org/officeDocument/2006/math" xmlns:v="urn:schemas-microsoft-com:vml" xmlns:wp14="http://schemas.microsoft.com/office/word/2010/wordprocessingDrawing" xmlns:wp="http://schemas.openxmlformats.org/drawingml/2006/wordprocessingDrawing" xmlns:w10="urn:schemas-microsoft-com:office:word" xmlns:w="http://schemas.openxmlformats.org/wordprocessingml/2006/main" xmlns:w14="http://schemas.microsoft.com/office/word/2010/wordml" xmlns:w15="http://schemas.microsoft.com/office/word/2012/wordml" xmlns:w16se="http://schemas.microsoft.com/office/word/2015/wordml/symex" xmlns:wpg="http://schemas.microsoft.com/office/word/2010/wordprocessingGroup" xmlns:wpi="http://schemas.microsoft.com/office/word/2010/wordprocessingInk" xmlns:wne="http://schemas.microsoft.com/office/word/2006/wordml" xmlns:wps="http://schemas.microsoft.com/office/word/2010/wordprocessingShape" mc:Ignorable="w14 w15 w16se wp14">
+  <w:p>
+    <w:pPr>
+      <w:pStyle w:val="Header"/>
+    </w:pPr>
+  </w:p>
+</w:hdr>
+</file>
+
+<file path=word/header2.xml><?xml version="1.0" encoding="utf-8"?>
+<w:hdr xmlns:wpc="http://schemas.microsoft.com/office/word/2010/wordprocessingCanvas" xmlns:cx="http://schemas.microsoft.com/office/drawing/2014/chartex" xmlns:cx1="http://schemas.microsoft.com/office/drawing/2015/9/8/chartex" xmlns:mc="http://schemas.openxmlformats.org/markup-compatibility/2006" xmlns:o="urn:schemas-microsoft-com:office:office" xmlns:r="http://schemas.openxmlformats.org/officeDocument/2006/relationships" xmlns:m="http://schemas.openxmlformats.org/officeDocument/2006/math" xmlns:v="urn:schemas-microsoft-com:vml" xmlns:wp14="http://schemas.microsoft.com/office/word/2010/wordprocessingDrawing" xmlns:wp="http://schemas.openxmlformats.org/drawingml/2006/wordprocessingDrawing" xmlns:w10="urn:schemas-microsoft-com:office:word" xmlns:w="http://schemas.openxmlformats.org/wordprocessingml/2006/main" xmlns:w14="http://schemas.microsoft.com/office/word/2010/wordml" xmlns:w15="http://schemas.microsoft.com/office/word/2012/wordml" xmlns:w16se="http://schemas.microsoft.com/office/word/2015/wordml/symex" xmlns:wpg="http://schemas.microsoft.com/office/word/2010/wordprocessingGroup" xmlns:wpi="http://schemas.microsoft.com/office/word/2010/wordprocessingInk" xmlns:wne="http://schemas.microsoft.com/office/word/2006/wordml" xmlns:wps="http://schemas.microsoft.com/office/word/2010/wordprocessingShape" mc:Ignorable="w14 w15 w16se wp14">
   <w:p>
     <w:pPr>
       <w:pStyle w:val="Header"/>
@@ -4990,9 +5091,19 @@
 </w:hdr>
 </file>
 
+<file path=word/header3.xml><?xml version="1.0" encoding="utf-8"?>
+<w:hdr xmlns:wpc="http://schemas.microsoft.com/office/word/2010/wordprocessingCanvas" xmlns:cx="http://schemas.microsoft.com/office/drawing/2014/chartex" xmlns:cx1="http://schemas.microsoft.com/office/drawing/2015/9/8/chartex" xmlns:mc="http://schemas.openxmlformats.org/markup-compatibility/2006" xmlns:o="urn:schemas-microsoft-com:office:office" xmlns:r="http://schemas.openxmlformats.org/officeDocument/2006/relationships" xmlns:m="http://schemas.openxmlformats.org/officeDocument/2006/math" xmlns:v="urn:schemas-microsoft-com:vml" xmlns:wp14="http://schemas.microsoft.com/office/word/2010/wordprocessingDrawing" xmlns:wp="http://schemas.openxmlformats.org/drawingml/2006/wordprocessingDrawing" xmlns:w10="urn:schemas-microsoft-com:office:word" xmlns:w="http://schemas.openxmlformats.org/wordprocessingml/2006/main" xmlns:w14="http://schemas.microsoft.com/office/word/2010/wordml" xmlns:w15="http://schemas.microsoft.com/office/word/2012/wordml" xmlns:w16se="http://schemas.microsoft.com/office/word/2015/wordml/symex" xmlns:wpg="http://schemas.microsoft.com/office/word/2010/wordprocessingGroup" xmlns:wpi="http://schemas.microsoft.com/office/word/2010/wordprocessingInk" xmlns:wne="http://schemas.microsoft.com/office/word/2006/wordml" xmlns:wps="http://schemas.microsoft.com/office/word/2010/wordprocessingShape" mc:Ignorable="w14 w15 w16se wp14">
+  <w:p>
+    <w:pPr>
+      <w:pStyle w:val="Header"/>
+    </w:pPr>
+  </w:p>
+</w:hdr>
+</file>
+
 <file path=word/numbering.xml><?xml version="1.0" encoding="utf-8"?>
-<w:numbering xmlns:wpc="http://schemas.microsoft.com/office/word/2010/wordprocessingCanvas" xmlns:mc="http://schemas.openxmlformats.org/markup-compatibility/2006" xmlns:o="urn:schemas-microsoft-com:office:office" xmlns:r="http://schemas.openxmlformats.org/officeDocument/2006/relationships" xmlns:m="http://schemas.openxmlformats.org/officeDocument/2006/math" xmlns:v="urn:schemas-microsoft-com:vml" xmlns:wp14="http://schemas.microsoft.com/office/word/2010/wordprocessingDrawing" xmlns:wp="http://schemas.openxmlformats.org/drawingml/2006/wordprocessingDrawing" xmlns:w10="urn:schemas-microsoft-com:office:word" xmlns:w="http://schemas.openxmlformats.org/wordprocessingml/2006/main" xmlns:w14="http://schemas.microsoft.com/office/word/2010/wordml" xmlns:wpg="http://schemas.microsoft.com/office/word/2010/wordprocessingGroup" xmlns:wpi="http://schemas.microsoft.com/office/word/2010/wordprocessingInk" xmlns:wne="http://schemas.microsoft.com/office/word/2006/wordml" xmlns:wps="http://schemas.microsoft.com/office/word/2010/wordprocessingShape" mc:Ignorable="w14 wp14">
-  <w:abstractNum w:abstractNumId="0">
+<w:numbering xmlns:wpc="http://schemas.microsoft.com/office/word/2010/wordprocessingCanvas" xmlns:cx="http://schemas.microsoft.com/office/drawing/2014/chartex" xmlns:cx1="http://schemas.microsoft.com/office/drawing/2015/9/8/chartex" xmlns:mc="http://schemas.openxmlformats.org/markup-compatibility/2006" xmlns:o="urn:schemas-microsoft-com:office:office" xmlns:r="http://schemas.openxmlformats.org/officeDocument/2006/relationships" xmlns:m="http://schemas.openxmlformats.org/officeDocument/2006/math" xmlns:v="urn:schemas-microsoft-com:vml" xmlns:wp14="http://schemas.microsoft.com/office/word/2010/wordprocessingDrawing" xmlns:wp="http://schemas.openxmlformats.org/drawingml/2006/wordprocessingDrawing" xmlns:w10="urn:schemas-microsoft-com:office:word" xmlns:w="http://schemas.openxmlformats.org/wordprocessingml/2006/main" xmlns:w14="http://schemas.microsoft.com/office/word/2010/wordml" xmlns:w15="http://schemas.microsoft.com/office/word/2012/wordml" xmlns:w16se="http://schemas.microsoft.com/office/word/2015/wordml/symex" xmlns:wpg="http://schemas.microsoft.com/office/word/2010/wordprocessingGroup" xmlns:wpi="http://schemas.microsoft.com/office/word/2010/wordprocessingInk" xmlns:wne="http://schemas.microsoft.com/office/word/2006/wordml" xmlns:wps="http://schemas.microsoft.com/office/word/2010/wordprocessingShape" mc:Ignorable="w14 w15 w16se wp14">
+  <w:abstractNum w:abstractNumId="0" w15:restartNumberingAfterBreak="0">
     <w:nsid w:val="00B1246B"/>
     <w:multiLevelType w:val="multilevel"/>
     <w:tmpl w:val="2D4C2BE4"/>
@@ -5151,7 +5262,7 @@
       </w:rPr>
     </w:lvl>
   </w:abstractNum>
-  <w:abstractNum w:abstractNumId="1">
+  <w:abstractNum w:abstractNumId="1" w15:restartNumberingAfterBreak="0">
     <w:nsid w:val="06243B8C"/>
     <w:multiLevelType w:val="multilevel"/>
     <w:tmpl w:val="0D6E9DC8"/>
@@ -5309,7 +5420,7 @@
       </w:rPr>
     </w:lvl>
   </w:abstractNum>
-  <w:abstractNum w:abstractNumId="2">
+  <w:abstractNum w:abstractNumId="2" w15:restartNumberingAfterBreak="0">
     <w:nsid w:val="0B1557B9"/>
     <w:multiLevelType w:val="hybridMultilevel"/>
     <w:tmpl w:val="4596F68E"/>
@@ -5398,7 +5509,7 @@
       </w:pPr>
     </w:lvl>
   </w:abstractNum>
-  <w:abstractNum w:abstractNumId="3">
+  <w:abstractNum w:abstractNumId="3" w15:restartNumberingAfterBreak="0">
     <w:nsid w:val="0B3F1F4E"/>
     <w:multiLevelType w:val="hybridMultilevel"/>
     <w:tmpl w:val="7C2C308E"/>
@@ -5484,7 +5595,7 @@
       </w:pPr>
     </w:lvl>
   </w:abstractNum>
-  <w:abstractNum w:abstractNumId="4">
+  <w:abstractNum w:abstractNumId="4" w15:restartNumberingAfterBreak="0">
     <w:nsid w:val="0C710E40"/>
     <w:multiLevelType w:val="hybridMultilevel"/>
     <w:tmpl w:val="D4F45478"/>
@@ -5576,7 +5687,7 @@
       </w:pPr>
     </w:lvl>
   </w:abstractNum>
-  <w:abstractNum w:abstractNumId="5">
+  <w:abstractNum w:abstractNumId="5" w15:restartNumberingAfterBreak="0">
     <w:nsid w:val="10704512"/>
     <w:multiLevelType w:val="hybridMultilevel"/>
     <w:tmpl w:val="D3C840C4"/>
@@ -5693,7 +5804,7 @@
       </w:pPr>
     </w:lvl>
   </w:abstractNum>
-  <w:abstractNum w:abstractNumId="6">
+  <w:abstractNum w:abstractNumId="6" w15:restartNumberingAfterBreak="0">
     <w:nsid w:val="12A61C80"/>
     <w:multiLevelType w:val="hybridMultilevel"/>
     <w:tmpl w:val="3B2C5348"/>
@@ -5809,7 +5920,7 @@
       </w:pPr>
     </w:lvl>
   </w:abstractNum>
-  <w:abstractNum w:abstractNumId="7">
+  <w:abstractNum w:abstractNumId="7" w15:restartNumberingAfterBreak="0">
     <w:nsid w:val="156B6658"/>
     <w:multiLevelType w:val="hybridMultilevel"/>
     <w:tmpl w:val="0CF451FA"/>
@@ -5950,7 +6061,7 @@
       </w:rPr>
     </w:lvl>
   </w:abstractNum>
-  <w:abstractNum w:abstractNumId="8">
+  <w:abstractNum w:abstractNumId="8" w15:restartNumberingAfterBreak="0">
     <w:nsid w:val="17D6225C"/>
     <w:multiLevelType w:val="hybridMultilevel"/>
     <w:tmpl w:val="06FA1F1E"/>
@@ -6072,7 +6183,7 @@
       </w:pPr>
     </w:lvl>
   </w:abstractNum>
-  <w:abstractNum w:abstractNumId="9">
+  <w:abstractNum w:abstractNumId="9" w15:restartNumberingAfterBreak="0">
     <w:nsid w:val="1A310192"/>
     <w:multiLevelType w:val="multilevel"/>
     <w:tmpl w:val="5D68D5BE"/>
@@ -6230,7 +6341,7 @@
       </w:rPr>
     </w:lvl>
   </w:abstractNum>
-  <w:abstractNum w:abstractNumId="10">
+  <w:abstractNum w:abstractNumId="10" w15:restartNumberingAfterBreak="0">
     <w:nsid w:val="22E613BC"/>
     <w:multiLevelType w:val="hybridMultilevel"/>
     <w:tmpl w:val="91CCCB5E"/>
@@ -6346,7 +6457,7 @@
       </w:pPr>
     </w:lvl>
   </w:abstractNum>
-  <w:abstractNum w:abstractNumId="11">
+  <w:abstractNum w:abstractNumId="11" w15:restartNumberingAfterBreak="0">
     <w:nsid w:val="260B30AB"/>
     <w:multiLevelType w:val="hybridMultilevel"/>
     <w:tmpl w:val="BCDCE692"/>
@@ -6462,7 +6573,7 @@
       </w:pPr>
     </w:lvl>
   </w:abstractNum>
-  <w:abstractNum w:abstractNumId="12">
+  <w:abstractNum w:abstractNumId="12" w15:restartNumberingAfterBreak="0">
     <w:nsid w:val="34973A72"/>
     <w:multiLevelType w:val="hybridMultilevel"/>
     <w:tmpl w:val="D1A89150"/>
@@ -6578,7 +6689,7 @@
       </w:pPr>
     </w:lvl>
   </w:abstractNum>
-  <w:abstractNum w:abstractNumId="13">
+  <w:abstractNum w:abstractNumId="13" w15:restartNumberingAfterBreak="0">
     <w:nsid w:val="350B246B"/>
     <w:multiLevelType w:val="multilevel"/>
     <w:tmpl w:val="47B673F0"/>
@@ -6757,7 +6868,7 @@
       </w:rPr>
     </w:lvl>
   </w:abstractNum>
-  <w:abstractNum w:abstractNumId="14">
+  <w:abstractNum w:abstractNumId="14" w15:restartNumberingAfterBreak="0">
     <w:nsid w:val="389D2758"/>
     <w:multiLevelType w:val="hybridMultilevel"/>
     <w:tmpl w:val="2872F9A8"/>
@@ -6870,7 +6981,7 @@
       </w:rPr>
     </w:lvl>
   </w:abstractNum>
-  <w:abstractNum w:abstractNumId="15">
+  <w:abstractNum w:abstractNumId="15" w15:restartNumberingAfterBreak="0">
     <w:nsid w:val="38FC4B73"/>
     <w:multiLevelType w:val="hybridMultilevel"/>
     <w:tmpl w:val="00A053F4"/>
@@ -6987,7 +7098,7 @@
       </w:pPr>
     </w:lvl>
   </w:abstractNum>
-  <w:abstractNum w:abstractNumId="16">
+  <w:abstractNum w:abstractNumId="16" w15:restartNumberingAfterBreak="0">
     <w:nsid w:val="397E66AB"/>
     <w:multiLevelType w:val="multilevel"/>
     <w:tmpl w:val="77FC76A6"/>
@@ -7132,7 +7243,7 @@
       </w:pPr>
     </w:lvl>
   </w:abstractNum>
-  <w:abstractNum w:abstractNumId="17">
+  <w:abstractNum w:abstractNumId="17" w15:restartNumberingAfterBreak="0">
     <w:nsid w:val="3F0E3083"/>
     <w:multiLevelType w:val="multilevel"/>
     <w:tmpl w:val="5D68D5BE"/>
@@ -7290,7 +7401,7 @@
       </w:rPr>
     </w:lvl>
   </w:abstractNum>
-  <w:abstractNum w:abstractNumId="18">
+  <w:abstractNum w:abstractNumId="18" w15:restartNumberingAfterBreak="0">
     <w:nsid w:val="4435758F"/>
     <w:multiLevelType w:val="hybridMultilevel"/>
     <w:tmpl w:val="F80C717A"/>
@@ -7380,7 +7491,7 @@
       </w:pPr>
     </w:lvl>
   </w:abstractNum>
-  <w:abstractNum w:abstractNumId="19">
+  <w:abstractNum w:abstractNumId="19" w15:restartNumberingAfterBreak="0">
     <w:nsid w:val="4AF85B43"/>
     <w:multiLevelType w:val="hybridMultilevel"/>
     <w:tmpl w:val="3F3C420A"/>
@@ -7536,7 +7647,7 @@
       </w:pPr>
     </w:lvl>
   </w:abstractNum>
-  <w:abstractNum w:abstractNumId="20">
+  <w:abstractNum w:abstractNumId="20" w15:restartNumberingAfterBreak="0">
     <w:nsid w:val="53AC3458"/>
     <w:multiLevelType w:val="multilevel"/>
     <w:tmpl w:val="ACFCDCE4"/>
@@ -7691,7 +7802,7 @@
       </w:rPr>
     </w:lvl>
   </w:abstractNum>
-  <w:abstractNum w:abstractNumId="21">
+  <w:abstractNum w:abstractNumId="21" w15:restartNumberingAfterBreak="0">
     <w:nsid w:val="57E36183"/>
     <w:multiLevelType w:val="singleLevel"/>
     <w:tmpl w:val="7F30B986"/>
@@ -7715,7 +7826,7 @@
       </w:rPr>
     </w:lvl>
   </w:abstractNum>
-  <w:abstractNum w:abstractNumId="22">
+  <w:abstractNum w:abstractNumId="22" w15:restartNumberingAfterBreak="0">
     <w:nsid w:val="5DCF15EE"/>
     <w:multiLevelType w:val="multilevel"/>
     <w:tmpl w:val="5BD43EFA"/>
@@ -7846,7 +7957,7 @@
       </w:pPr>
     </w:lvl>
   </w:abstractNum>
-  <w:abstractNum w:abstractNumId="23">
+  <w:abstractNum w:abstractNumId="23" w15:restartNumberingAfterBreak="0">
     <w:nsid w:val="5FF20BCE"/>
     <w:multiLevelType w:val="multilevel"/>
     <w:tmpl w:val="5D68D5BE"/>
@@ -8004,7 +8115,7 @@
       </w:rPr>
     </w:lvl>
   </w:abstractNum>
-  <w:abstractNum w:abstractNumId="24">
+  <w:abstractNum w:abstractNumId="24" w15:restartNumberingAfterBreak="0">
     <w:nsid w:val="61F70CC2"/>
     <w:multiLevelType w:val="singleLevel"/>
     <w:tmpl w:val="E702B426"/>
@@ -8028,7 +8139,7 @@
       </w:rPr>
     </w:lvl>
   </w:abstractNum>
-  <w:abstractNum w:abstractNumId="25">
+  <w:abstractNum w:abstractNumId="25" w15:restartNumberingAfterBreak="0">
     <w:nsid w:val="6A894E01"/>
     <w:multiLevelType w:val="hybridMultilevel"/>
     <w:tmpl w:val="F05EE1BA"/>
@@ -8141,7 +8252,7 @@
       </w:rPr>
     </w:lvl>
   </w:abstractNum>
-  <w:abstractNum w:abstractNumId="26">
+  <w:abstractNum w:abstractNumId="26" w15:restartNumberingAfterBreak="0">
     <w:nsid w:val="71E23A0D"/>
     <w:multiLevelType w:val="hybridMultilevel"/>
     <w:tmpl w:val="7EC24700"/>
@@ -8282,7 +8393,7 @@
       </w:rPr>
     </w:lvl>
   </w:abstractNum>
-  <w:abstractNum w:abstractNumId="27">
+  <w:abstractNum w:abstractNumId="27" w15:restartNumberingAfterBreak="0">
     <w:nsid w:val="72B25E12"/>
     <w:multiLevelType w:val="hybridMultilevel"/>
     <w:tmpl w:val="D054DF26"/>
@@ -8399,7 +8510,7 @@
       </w:pPr>
     </w:lvl>
   </w:abstractNum>
-  <w:abstractNum w:abstractNumId="28">
+  <w:abstractNum w:abstractNumId="28" w15:restartNumberingAfterBreak="0">
     <w:nsid w:val="76AF59E4"/>
     <w:multiLevelType w:val="hybridMultilevel"/>
     <w:tmpl w:val="CF2A17FE"/>
@@ -8541,7 +8652,7 @@
       </w:rPr>
     </w:lvl>
   </w:abstractNum>
-  <w:abstractNum w:abstractNumId="29">
+  <w:abstractNum w:abstractNumId="29" w15:restartNumberingAfterBreak="0">
     <w:nsid w:val="7E6A7F52"/>
     <w:multiLevelType w:val="hybridMultilevel"/>
     <w:tmpl w:val="8A0C81DC"/>
@@ -8765,7 +8876,7 @@
 </file>
 
 <file path=word/styles.xml><?xml version="1.0" encoding="utf-8"?>
-<w:styles xmlns:mc="http://schemas.openxmlformats.org/markup-compatibility/2006" xmlns:r="http://schemas.openxmlformats.org/officeDocument/2006/relationships" xmlns:w="http://schemas.openxmlformats.org/wordprocessingml/2006/main" xmlns:w14="http://schemas.microsoft.com/office/word/2010/wordml" mc:Ignorable="w14">
+<w:styles xmlns:mc="http://schemas.openxmlformats.org/markup-compatibility/2006" xmlns:r="http://schemas.openxmlformats.org/officeDocument/2006/relationships" xmlns:w="http://schemas.openxmlformats.org/wordprocessingml/2006/main" xmlns:w14="http://schemas.microsoft.com/office/word/2010/wordml" xmlns:w15="http://schemas.microsoft.com/office/word/2012/wordml" xmlns:w16se="http://schemas.microsoft.com/office/word/2015/wordml/symex" mc:Ignorable="w14 w15 w16se">
   <w:docDefaults>
     <w:rPrDefault>
       <w:rPr>
@@ -8781,150 +8892,378 @@
       </w:pPr>
     </w:pPrDefault>
   </w:docDefaults>
-  <w:latentStyles w:defLockedState="0" w:defUIPriority="99" w:defSemiHidden="1" w:defUnhideWhenUsed="1" w:defQFormat="0" w:count="267">
-    <w:lsdException w:name="Normal" w:semiHidden="0" w:uiPriority="0" w:unhideWhenUsed="0" w:qFormat="1"/>
-    <w:lsdException w:name="heading 1" w:semiHidden="0" w:uiPriority="9" w:unhideWhenUsed="0" w:qFormat="1"/>
-    <w:lsdException w:name="heading 2" w:uiPriority="0" w:qFormat="1"/>
-    <w:lsdException w:name="heading 3" w:uiPriority="9" w:qFormat="1"/>
-    <w:lsdException w:name="heading 4" w:uiPriority="9" w:qFormat="1"/>
-    <w:lsdException w:name="heading 5" w:uiPriority="9" w:qFormat="1"/>
-    <w:lsdException w:name="heading 6" w:uiPriority="9" w:qFormat="1"/>
-    <w:lsdException w:name="heading 7" w:uiPriority="9" w:qFormat="1"/>
-    <w:lsdException w:name="heading 8" w:uiPriority="9" w:qFormat="1"/>
-    <w:lsdException w:name="heading 9" w:uiPriority="9" w:qFormat="1"/>
-    <w:lsdException w:name="toc 1" w:uiPriority="39"/>
-    <w:lsdException w:name="toc 2" w:uiPriority="39"/>
-    <w:lsdException w:name="toc 3" w:uiPriority="39"/>
-    <w:lsdException w:name="toc 4" w:uiPriority="39"/>
-    <w:lsdException w:name="toc 5" w:uiPriority="39"/>
-    <w:lsdException w:name="toc 6" w:uiPriority="39"/>
-    <w:lsdException w:name="toc 7" w:uiPriority="39"/>
-    <w:lsdException w:name="toc 8" w:uiPriority="39"/>
-    <w:lsdException w:name="toc 9" w:uiPriority="39"/>
-    <w:lsdException w:name="footnote text" w:uiPriority="0"/>
-    <w:lsdException w:name="header" w:uiPriority="0"/>
-    <w:lsdException w:name="footer" w:uiPriority="0"/>
-    <w:lsdException w:name="caption" w:uiPriority="35" w:qFormat="1"/>
-    <w:lsdException w:name="footnote reference" w:uiPriority="0"/>
-    <w:lsdException w:name="Title" w:semiHidden="0" w:uiPriority="0" w:unhideWhenUsed="0" w:qFormat="1"/>
-    <w:lsdException w:name="Default Paragraph Font" w:uiPriority="1"/>
-    <w:lsdException w:name="Body Text Indent" w:uiPriority="0"/>
-    <w:lsdException w:name="Subtitle" w:semiHidden="0" w:uiPriority="11" w:unhideWhenUsed="0" w:qFormat="1"/>
-    <w:lsdException w:name="Body Text First Indent" w:uiPriority="0"/>
-    <w:lsdException w:name="Strong" w:semiHidden="0" w:uiPriority="22" w:unhideWhenUsed="0" w:qFormat="1"/>
-    <w:lsdException w:name="Emphasis" w:semiHidden="0" w:uiPriority="20" w:unhideWhenUsed="0" w:qFormat="1"/>
-    <w:lsdException w:name="Table Grid" w:semiHidden="0" w:uiPriority="0" w:unhideWhenUsed="0"/>
-    <w:lsdException w:name="Placeholder Text" w:unhideWhenUsed="0"/>
-    <w:lsdException w:name="No Spacing" w:semiHidden="0" w:uiPriority="1" w:unhideWhenUsed="0" w:qFormat="1"/>
-    <w:lsdException w:name="Light Shading" w:semiHidden="0" w:uiPriority="60" w:unhideWhenUsed="0"/>
-    <w:lsdException w:name="Light List" w:semiHidden="0" w:uiPriority="61" w:unhideWhenUsed="0"/>
-    <w:lsdException w:name="Light Grid" w:semiHidden="0" w:uiPriority="62" w:unhideWhenUsed="0"/>
-    <w:lsdException w:name="Medium Shading 1" w:semiHidden="0" w:uiPriority="63" w:unhideWhenUsed="0"/>
-    <w:lsdException w:name="Medium Shading 2" w:semiHidden="0" w:uiPriority="64" w:unhideWhenUsed="0"/>
-    <w:lsdException w:name="Medium List 1" w:semiHidden="0" w:uiPriority="65" w:unhideWhenUsed="0"/>
-    <w:lsdException w:name="Medium List 2" w:semiHidden="0" w:uiPriority="66" w:unhideWhenUsed="0"/>
-    <w:lsdException w:name="Medium Grid 1" w:semiHidden="0" w:uiPriority="67" w:unhideWhenUsed="0"/>
-    <w:lsdException w:name="Medium Grid 2" w:semiHidden="0" w:uiPriority="68" w:unhideWhenUsed="0"/>
-    <w:lsdException w:name="Medium Grid 3" w:semiHidden="0" w:uiPriority="69" w:unhideWhenUsed="0"/>
-    <w:lsdException w:name="Dark List" w:semiHidden="0" w:uiPriority="70" w:unhideWhenUsed="0"/>
-    <w:lsdException w:name="Colorful Shading" w:semiHidden="0" w:uiPriority="71" w:unhideWhenUsed="0"/>
-    <w:lsdException w:name="Colorful List" w:semiHidden="0" w:uiPriority="72" w:unhideWhenUsed="0"/>
-    <w:lsdException w:name="Colorful Grid" w:semiHidden="0" w:uiPriority="73" w:unhideWhenUsed="0"/>
-    <w:lsdException w:name="Light Shading Accent 1" w:semiHidden="0" w:uiPriority="60" w:unhideWhenUsed="0"/>
-    <w:lsdException w:name="Light List Accent 1" w:semiHidden="0" w:uiPriority="61" w:unhideWhenUsed="0"/>
-    <w:lsdException w:name="Light Grid Accent 1" w:semiHidden="0" w:uiPriority="62" w:unhideWhenUsed="0"/>
-    <w:lsdException w:name="Medium Shading 1 Accent 1" w:semiHidden="0" w:uiPriority="63" w:unhideWhenUsed="0"/>
-    <w:lsdException w:name="Medium Shading 2 Accent 1" w:semiHidden="0" w:uiPriority="64" w:unhideWhenUsed="0"/>
-    <w:lsdException w:name="Medium List 1 Accent 1" w:semiHidden="0" w:uiPriority="65" w:unhideWhenUsed="0"/>
-    <w:lsdException w:name="Revision" w:unhideWhenUsed="0"/>
-    <w:lsdException w:name="List Paragraph" w:semiHidden="0" w:uiPriority="34" w:unhideWhenUsed="0" w:qFormat="1"/>
-    <w:lsdException w:name="Quote" w:semiHidden="0" w:uiPriority="29" w:unhideWhenUsed="0" w:qFormat="1"/>
-    <w:lsdException w:name="Intense Quote" w:semiHidden="0" w:uiPriority="30" w:unhideWhenUsed="0" w:qFormat="1"/>
-    <w:lsdException w:name="Medium List 2 Accent 1" w:semiHidden="0" w:uiPriority="66" w:unhideWhenUsed="0"/>
-    <w:lsdException w:name="Medium Grid 1 Accent 1" w:semiHidden="0" w:uiPriority="67" w:unhideWhenUsed="0"/>
-    <w:lsdException w:name="Medium Grid 2 Accent 1" w:semiHidden="0" w:uiPriority="68" w:unhideWhenUsed="0"/>
-    <w:lsdException w:name="Medium Grid 3 Accent 1" w:semiHidden="0" w:uiPriority="69" w:unhideWhenUsed="0"/>
-    <w:lsdException w:name="Dark List Accent 1" w:semiHidden="0" w:uiPriority="70" w:unhideWhenUsed="0"/>
-    <w:lsdException w:name="Colorful Shading Accent 1" w:semiHidden="0" w:uiPriority="71" w:unhideWhenUsed="0"/>
-    <w:lsdException w:name="Colorful List Accent 1" w:semiHidden="0" w:uiPriority="72" w:unhideWhenUsed="0"/>
-    <w:lsdException w:name="Colorful Grid Accent 1" w:semiHidden="0" w:uiPriority="73" w:unhideWhenUsed="0"/>
-    <w:lsdException w:name="Light Shading Accent 2" w:semiHidden="0" w:uiPriority="60" w:unhideWhenUsed="0"/>
-    <w:lsdException w:name="Light List Accent 2" w:semiHidden="0" w:uiPriority="61" w:unhideWhenUsed="0"/>
-    <w:lsdException w:name="Light Grid Accent 2" w:semiHidden="0" w:uiPriority="62" w:unhideWhenUsed="0"/>
-    <w:lsdException w:name="Medium Shading 1 Accent 2" w:semiHidden="0" w:uiPriority="63" w:unhideWhenUsed="0"/>
-    <w:lsdException w:name="Medium Shading 2 Accent 2" w:semiHidden="0" w:uiPriority="64" w:unhideWhenUsed="0"/>
-    <w:lsdException w:name="Medium List 1 Accent 2" w:semiHidden="0" w:uiPriority="65" w:unhideWhenUsed="0"/>
-    <w:lsdException w:name="Medium List 2 Accent 2" w:semiHidden="0" w:uiPriority="66" w:unhideWhenUsed="0"/>
-    <w:lsdException w:name="Medium Grid 1 Accent 2" w:semiHidden="0" w:uiPriority="67" w:unhideWhenUsed="0"/>
-    <w:lsdException w:name="Medium Grid 2 Accent 2" w:semiHidden="0" w:uiPriority="68" w:unhideWhenUsed="0"/>
-    <w:lsdException w:name="Medium Grid 3 Accent 2" w:semiHidden="0" w:uiPriority="69" w:unhideWhenUsed="0"/>
-    <w:lsdException w:name="Dark List Accent 2" w:semiHidden="0" w:uiPriority="70" w:unhideWhenUsed="0"/>
-    <w:lsdException w:name="Colorful Shading Accent 2" w:semiHidden="0" w:uiPriority="71" w:unhideWhenUsed="0"/>
-    <w:lsdException w:name="Colorful List Accent 2" w:semiHidden="0" w:uiPriority="72" w:unhideWhenUsed="0"/>
-    <w:lsdException w:name="Colorful Grid Accent 2" w:semiHidden="0" w:uiPriority="73" w:unhideWhenUsed="0"/>
-    <w:lsdException w:name="Light Shading Accent 3" w:semiHidden="0" w:uiPriority="60" w:unhideWhenUsed="0"/>
-    <w:lsdException w:name="Light List Accent 3" w:semiHidden="0" w:uiPriority="61" w:unhideWhenUsed="0"/>
-    <w:lsdException w:name="Light Grid Accent 3" w:semiHidden="0" w:uiPriority="62" w:unhideWhenUsed="0"/>
-    <w:lsdException w:name="Medium Shading 1 Accent 3" w:semiHidden="0" w:uiPriority="63" w:unhideWhenUsed="0"/>
-    <w:lsdException w:name="Medium Shading 2 Accent 3" w:semiHidden="0" w:uiPriority="64" w:unhideWhenUsed="0"/>
-    <w:lsdException w:name="Medium List 1 Accent 3" w:semiHidden="0" w:uiPriority="65" w:unhideWhenUsed="0"/>
-    <w:lsdException w:name="Medium List 2 Accent 3" w:semiHidden="0" w:uiPriority="66" w:unhideWhenUsed="0"/>
-    <w:lsdException w:name="Medium Grid 1 Accent 3" w:semiHidden="0" w:uiPriority="67" w:unhideWhenUsed="0"/>
-    <w:lsdException w:name="Medium Grid 2 Accent 3" w:semiHidden="0" w:uiPriority="68" w:unhideWhenUsed="0"/>
-    <w:lsdException w:name="Medium Grid 3 Accent 3" w:semiHidden="0" w:uiPriority="69" w:unhideWhenUsed="0"/>
-    <w:lsdException w:name="Dark List Accent 3" w:semiHidden="0" w:uiPriority="70" w:unhideWhenUsed="0"/>
-    <w:lsdException w:name="Colorful Shading Accent 3" w:semiHidden="0" w:uiPriority="71" w:unhideWhenUsed="0"/>
-    <w:lsdException w:name="Colorful List Accent 3" w:semiHidden="0" w:uiPriority="72" w:unhideWhenUsed="0"/>
-    <w:lsdException w:name="Colorful Grid Accent 3" w:semiHidden="0" w:uiPriority="73" w:unhideWhenUsed="0"/>
-    <w:lsdException w:name="Light Shading Accent 4" w:semiHidden="0" w:uiPriority="60" w:unhideWhenUsed="0"/>
-    <w:lsdException w:name="Light List Accent 4" w:semiHidden="0" w:uiPriority="61" w:unhideWhenUsed="0"/>
-    <w:lsdException w:name="Light Grid Accent 4" w:semiHidden="0" w:uiPriority="62" w:unhideWhenUsed="0"/>
-    <w:lsdException w:name="Medium Shading 1 Accent 4" w:semiHidden="0" w:uiPriority="63" w:unhideWhenUsed="0"/>
-    <w:lsdException w:name="Medium Shading 2 Accent 4" w:semiHidden="0" w:uiPriority="64" w:unhideWhenUsed="0"/>
-    <w:lsdException w:name="Medium List 1 Accent 4" w:semiHidden="0" w:uiPriority="65" w:unhideWhenUsed="0"/>
-    <w:lsdException w:name="Medium List 2 Accent 4" w:semiHidden="0" w:uiPriority="66" w:unhideWhenUsed="0"/>
-    <w:lsdException w:name="Medium Grid 1 Accent 4" w:semiHidden="0" w:uiPriority="67" w:unhideWhenUsed="0"/>
-    <w:lsdException w:name="Medium Grid 2 Accent 4" w:semiHidden="0" w:uiPriority="68" w:unhideWhenUsed="0"/>
-    <w:lsdException w:name="Medium Grid 3 Accent 4" w:semiHidden="0" w:uiPriority="69" w:unhideWhenUsed="0"/>
-    <w:lsdException w:name="Dark List Accent 4" w:semiHidden="0" w:uiPriority="70" w:unhideWhenUsed="0"/>
-    <w:lsdException w:name="Colorful Shading Accent 4" w:semiHidden="0" w:uiPriority="71" w:unhideWhenUsed="0"/>
-    <w:lsdException w:name="Colorful List Accent 4" w:semiHidden="0" w:uiPriority="72" w:unhideWhenUsed="0"/>
-    <w:lsdException w:name="Colorful Grid Accent 4" w:semiHidden="0" w:uiPriority="73" w:unhideWhenUsed="0"/>
-    <w:lsdException w:name="Light Shading Accent 5" w:semiHidden="0" w:uiPriority="60" w:unhideWhenUsed="0"/>
-    <w:lsdException w:name="Light List Accent 5" w:semiHidden="0" w:uiPriority="61" w:unhideWhenUsed="0"/>
-    <w:lsdException w:name="Light Grid Accent 5" w:semiHidden="0" w:uiPriority="62" w:unhideWhenUsed="0"/>
-    <w:lsdException w:name="Medium Shading 1 Accent 5" w:semiHidden="0" w:uiPriority="63" w:unhideWhenUsed="0"/>
-    <w:lsdException w:name="Medium Shading 2 Accent 5" w:semiHidden="0" w:uiPriority="64" w:unhideWhenUsed="0"/>
-    <w:lsdException w:name="Medium List 1 Accent 5" w:semiHidden="0" w:uiPriority="65" w:unhideWhenUsed="0"/>
-    <w:lsdException w:name="Medium List 2 Accent 5" w:semiHidden="0" w:uiPriority="66" w:unhideWhenUsed="0"/>
-    <w:lsdException w:name="Medium Grid 1 Accent 5" w:semiHidden="0" w:uiPriority="67" w:unhideWhenUsed="0"/>
-    <w:lsdException w:name="Medium Grid 2 Accent 5" w:semiHidden="0" w:uiPriority="68" w:unhideWhenUsed="0"/>
-    <w:lsdException w:name="Medium Grid 3 Accent 5" w:semiHidden="0" w:uiPriority="69" w:unhideWhenUsed="0"/>
-    <w:lsdException w:name="Dark List Accent 5" w:semiHidden="0" w:uiPriority="70" w:unhideWhenUsed="0"/>
-    <w:lsdException w:name="Colorful Shading Accent 5" w:semiHidden="0" w:uiPriority="71" w:unhideWhenUsed="0"/>
-    <w:lsdException w:name="Colorful List Accent 5" w:semiHidden="0" w:uiPriority="72" w:unhideWhenUsed="0"/>
-    <w:lsdException w:name="Colorful Grid Accent 5" w:semiHidden="0" w:uiPriority="73" w:unhideWhenUsed="0"/>
-    <w:lsdException w:name="Light Shading Accent 6" w:semiHidden="0" w:uiPriority="60" w:unhideWhenUsed="0"/>
-    <w:lsdException w:name="Light List Accent 6" w:semiHidden="0" w:uiPriority="61" w:unhideWhenUsed="0"/>
-    <w:lsdException w:name="Light Grid Accent 6" w:semiHidden="0" w:uiPriority="62" w:unhideWhenUsed="0"/>
-    <w:lsdException w:name="Medium Shading 1 Accent 6" w:semiHidden="0" w:uiPriority="63" w:unhideWhenUsed="0"/>
-    <w:lsdException w:name="Medium Shading 2 Accent 6" w:semiHidden="0" w:uiPriority="64" w:unhideWhenUsed="0"/>
-    <w:lsdException w:name="Medium List 1 Accent 6" w:semiHidden="0" w:uiPriority="65" w:unhideWhenUsed="0"/>
-    <w:lsdException w:name="Medium List 2 Accent 6" w:semiHidden="0" w:uiPriority="66" w:unhideWhenUsed="0"/>
-    <w:lsdException w:name="Medium Grid 1 Accent 6" w:semiHidden="0" w:uiPriority="67" w:unhideWhenUsed="0"/>
-    <w:lsdException w:name="Medium Grid 2 Accent 6" w:semiHidden="0" w:uiPriority="68" w:unhideWhenUsed="0"/>
-    <w:lsdException w:name="Medium Grid 3 Accent 6" w:semiHidden="0" w:uiPriority="69" w:unhideWhenUsed="0"/>
-    <w:lsdException w:name="Dark List Accent 6" w:semiHidden="0" w:uiPriority="70" w:unhideWhenUsed="0"/>
-    <w:lsdException w:name="Colorful Shading Accent 6" w:semiHidden="0" w:uiPriority="71" w:unhideWhenUsed="0"/>
-    <w:lsdException w:name="Colorful List Accent 6" w:semiHidden="0" w:uiPriority="72" w:unhideWhenUsed="0"/>
-    <w:lsdException w:name="Colorful Grid Accent 6" w:semiHidden="0" w:uiPriority="73" w:unhideWhenUsed="0"/>
-    <w:lsdException w:name="Subtle Emphasis" w:semiHidden="0" w:uiPriority="19" w:unhideWhenUsed="0" w:qFormat="1"/>
-    <w:lsdException w:name="Intense Emphasis" w:semiHidden="0" w:uiPriority="21" w:unhideWhenUsed="0" w:qFormat="1"/>
-    <w:lsdException w:name="Subtle Reference" w:semiHidden="0" w:uiPriority="31" w:unhideWhenUsed="0" w:qFormat="1"/>
-    <w:lsdException w:name="Intense Reference" w:semiHidden="0" w:uiPriority="32" w:unhideWhenUsed="0" w:qFormat="1"/>
-    <w:lsdException w:name="Book Title" w:semiHidden="0" w:uiPriority="33" w:unhideWhenUsed="0" w:qFormat="1"/>
-    <w:lsdException w:name="Bibliography" w:uiPriority="37"/>
-    <w:lsdException w:name="TOC Heading" w:uiPriority="39" w:qFormat="1"/>
+  <w:latentStyles w:defLockedState="0" w:defUIPriority="99" w:defSemiHidden="0" w:defUnhideWhenUsed="0" w:defQFormat="0" w:count="371">
+    <w:lsdException w:name="Normal" w:uiPriority="0" w:qFormat="1"/>
+    <w:lsdException w:name="heading 1" w:uiPriority="9" w:qFormat="1"/>
+    <w:lsdException w:name="heading 2" w:semiHidden="1" w:uiPriority="0" w:unhideWhenUsed="1" w:qFormat="1"/>
+    <w:lsdException w:name="heading 3" w:semiHidden="1" w:uiPriority="9" w:unhideWhenUsed="1" w:qFormat="1"/>
+    <w:lsdException w:name="heading 4" w:semiHidden="1" w:uiPriority="9" w:unhideWhenUsed="1" w:qFormat="1"/>
+    <w:lsdException w:name="heading 5" w:semiHidden="1" w:uiPriority="9" w:unhideWhenUsed="1" w:qFormat="1"/>
+    <w:lsdException w:name="heading 6" w:semiHidden="1" w:uiPriority="9" w:unhideWhenUsed="1" w:qFormat="1"/>
+    <w:lsdException w:name="heading 7" w:semiHidden="1" w:uiPriority="9" w:unhideWhenUsed="1" w:qFormat="1"/>
+    <w:lsdException w:name="heading 8" w:semiHidden="1" w:uiPriority="9" w:unhideWhenUsed="1" w:qFormat="1"/>
+    <w:lsdException w:name="heading 9" w:semiHidden="1" w:uiPriority="9" w:unhideWhenUsed="1" w:qFormat="1"/>
+    <w:lsdException w:name="index 1" w:semiHidden="1" w:unhideWhenUsed="1"/>
+    <w:lsdException w:name="index 2" w:semiHidden="1" w:unhideWhenUsed="1"/>
+    <w:lsdException w:name="index 3" w:semiHidden="1" w:unhideWhenUsed="1"/>
+    <w:lsdException w:name="index 4" w:semiHidden="1" w:unhideWhenUsed="1"/>
+    <w:lsdException w:name="index 5" w:semiHidden="1" w:unhideWhenUsed="1"/>
+    <w:lsdException w:name="index 6" w:semiHidden="1" w:unhideWhenUsed="1"/>
+    <w:lsdException w:name="index 7" w:semiHidden="1" w:unhideWhenUsed="1"/>
+    <w:lsdException w:name="index 8" w:semiHidden="1" w:unhideWhenUsed="1"/>
+    <w:lsdException w:name="index 9" w:semiHidden="1" w:unhideWhenUsed="1"/>
+    <w:lsdException w:name="toc 1" w:semiHidden="1" w:uiPriority="39" w:unhideWhenUsed="1"/>
+    <w:lsdException w:name="toc 2" w:semiHidden="1" w:uiPriority="39" w:unhideWhenUsed="1"/>
+    <w:lsdException w:name="toc 3" w:semiHidden="1" w:uiPriority="39" w:unhideWhenUsed="1"/>
+    <w:lsdException w:name="toc 4" w:semiHidden="1" w:uiPriority="39" w:unhideWhenUsed="1"/>
+    <w:lsdException w:name="toc 5" w:semiHidden="1" w:uiPriority="39" w:unhideWhenUsed="1"/>
+    <w:lsdException w:name="toc 6" w:semiHidden="1" w:uiPriority="39" w:unhideWhenUsed="1"/>
+    <w:lsdException w:name="toc 7" w:semiHidden="1" w:uiPriority="39" w:unhideWhenUsed="1"/>
+    <w:lsdException w:name="toc 8" w:semiHidden="1" w:uiPriority="39" w:unhideWhenUsed="1"/>
+    <w:lsdException w:name="toc 9" w:semiHidden="1" w:uiPriority="39" w:unhideWhenUsed="1"/>
+    <w:lsdException w:name="Normal Indent" w:semiHidden="1" w:unhideWhenUsed="1"/>
+    <w:lsdException w:name="footnote text" w:semiHidden="1" w:uiPriority="0" w:unhideWhenUsed="1"/>
+    <w:lsdException w:name="annotation text" w:semiHidden="1" w:unhideWhenUsed="1"/>
+    <w:lsdException w:name="header" w:semiHidden="1" w:uiPriority="0" w:unhideWhenUsed="1"/>
+    <w:lsdException w:name="footer" w:semiHidden="1" w:uiPriority="0" w:unhideWhenUsed="1"/>
+    <w:lsdException w:name="index heading" w:semiHidden="1" w:unhideWhenUsed="1"/>
+    <w:lsdException w:name="caption" w:semiHidden="1" w:uiPriority="35" w:unhideWhenUsed="1" w:qFormat="1"/>
+    <w:lsdException w:name="table of figures" w:semiHidden="1" w:unhideWhenUsed="1"/>
+    <w:lsdException w:name="envelope address" w:semiHidden="1" w:unhideWhenUsed="1"/>
+    <w:lsdException w:name="envelope return" w:semiHidden="1" w:unhideWhenUsed="1"/>
+    <w:lsdException w:name="footnote reference" w:semiHidden="1" w:uiPriority="0" w:unhideWhenUsed="1"/>
+    <w:lsdException w:name="annotation reference" w:semiHidden="1" w:unhideWhenUsed="1"/>
+    <w:lsdException w:name="line number" w:semiHidden="1" w:unhideWhenUsed="1"/>
+    <w:lsdException w:name="page number" w:semiHidden="1" w:unhideWhenUsed="1"/>
+    <w:lsdException w:name="endnote reference" w:semiHidden="1" w:unhideWhenUsed="1"/>
+    <w:lsdException w:name="endnote text" w:semiHidden="1" w:unhideWhenUsed="1"/>
+    <w:lsdException w:name="table of authorities" w:semiHidden="1" w:unhideWhenUsed="1"/>
+    <w:lsdException w:name="macro" w:semiHidden="1" w:unhideWhenUsed="1"/>
+    <w:lsdException w:name="toa heading" w:semiHidden="1" w:unhideWhenUsed="1"/>
+    <w:lsdException w:name="List" w:semiHidden="1" w:unhideWhenUsed="1"/>
+    <w:lsdException w:name="List Bullet" w:semiHidden="1" w:unhideWhenUsed="1"/>
+    <w:lsdException w:name="List Number" w:semiHidden="1" w:unhideWhenUsed="1"/>
+    <w:lsdException w:name="List 2" w:semiHidden="1" w:unhideWhenUsed="1"/>
+    <w:lsdException w:name="List 3" w:semiHidden="1" w:unhideWhenUsed="1"/>
+    <w:lsdException w:name="List 4" w:semiHidden="1" w:unhideWhenUsed="1"/>
+    <w:lsdException w:name="List 5" w:semiHidden="1" w:unhideWhenUsed="1"/>
+    <w:lsdException w:name="List Bullet 2" w:semiHidden="1" w:unhideWhenUsed="1"/>
+    <w:lsdException w:name="List Bullet 3" w:semiHidden="1" w:unhideWhenUsed="1"/>
+    <w:lsdException w:name="List Bullet 4" w:semiHidden="1" w:unhideWhenUsed="1"/>
+    <w:lsdException w:name="List Bullet 5" w:semiHidden="1" w:unhideWhenUsed="1"/>
+    <w:lsdException w:name="List Number 2" w:semiHidden="1" w:unhideWhenUsed="1"/>
+    <w:lsdException w:name="List Number 3" w:semiHidden="1" w:unhideWhenUsed="1"/>
+    <w:lsdException w:name="List Number 4" w:semiHidden="1" w:unhideWhenUsed="1"/>
+    <w:lsdException w:name="List Number 5" w:semiHidden="1" w:unhideWhenUsed="1"/>
+    <w:lsdException w:name="Title" w:uiPriority="0" w:qFormat="1"/>
+    <w:lsdException w:name="Closing" w:semiHidden="1" w:unhideWhenUsed="1"/>
+    <w:lsdException w:name="Signature" w:semiHidden="1" w:unhideWhenUsed="1"/>
+    <w:lsdException w:name="Default Paragraph Font" w:semiHidden="1" w:uiPriority="1" w:unhideWhenUsed="1"/>
+    <w:lsdException w:name="Body Text" w:semiHidden="1" w:unhideWhenUsed="1"/>
+    <w:lsdException w:name="Body Text Indent" w:semiHidden="1" w:uiPriority="0" w:unhideWhenUsed="1"/>
+    <w:lsdException w:name="List Continue" w:semiHidden="1" w:unhideWhenUsed="1"/>
+    <w:lsdException w:name="List Continue 2" w:semiHidden="1" w:unhideWhenUsed="1"/>
+    <w:lsdException w:name="List Continue 3" w:semiHidden="1" w:unhideWhenUsed="1"/>
+    <w:lsdException w:name="List Continue 4" w:semiHidden="1" w:unhideWhenUsed="1"/>
+    <w:lsdException w:name="List Continue 5" w:semiHidden="1" w:unhideWhenUsed="1"/>
+    <w:lsdException w:name="Message Header" w:semiHidden="1" w:unhideWhenUsed="1"/>
+    <w:lsdException w:name="Subtitle" w:uiPriority="11" w:qFormat="1"/>
+    <w:lsdException w:name="Salutation" w:semiHidden="1" w:unhideWhenUsed="1"/>
+    <w:lsdException w:name="Date" w:semiHidden="1" w:unhideWhenUsed="1"/>
+    <w:lsdException w:name="Body Text First Indent" w:semiHidden="1" w:uiPriority="0" w:unhideWhenUsed="1"/>
+    <w:lsdException w:name="Body Text First Indent 2" w:semiHidden="1" w:unhideWhenUsed="1"/>
+    <w:lsdException w:name="Note Heading" w:semiHidden="1" w:unhideWhenUsed="1"/>
+    <w:lsdException w:name="Body Text 2" w:semiHidden="1" w:unhideWhenUsed="1"/>
+    <w:lsdException w:name="Body Text 3" w:semiHidden="1" w:unhideWhenUsed="1"/>
+    <w:lsdException w:name="Body Text Indent 2" w:semiHidden="1" w:unhideWhenUsed="1"/>
+    <w:lsdException w:name="Body Text Indent 3" w:semiHidden="1" w:unhideWhenUsed="1"/>
+    <w:lsdException w:name="Block Text" w:semiHidden="1" w:unhideWhenUsed="1"/>
+    <w:lsdException w:name="Hyperlink" w:semiHidden="1" w:unhideWhenUsed="1"/>
+    <w:lsdException w:name="FollowedHyperlink" w:semiHidden="1" w:unhideWhenUsed="1"/>
+    <w:lsdException w:name="Strong" w:uiPriority="22" w:qFormat="1"/>
+    <w:lsdException w:name="Emphasis" w:uiPriority="20" w:qFormat="1"/>
+    <w:lsdException w:name="Document Map" w:semiHidden="1" w:unhideWhenUsed="1"/>
+    <w:lsdException w:name="Plain Text" w:semiHidden="1" w:unhideWhenUsed="1"/>
+    <w:lsdException w:name="E-mail Signature" w:semiHidden="1" w:unhideWhenUsed="1"/>
+    <w:lsdException w:name="HTML Top of Form" w:semiHidden="1" w:unhideWhenUsed="1"/>
+    <w:lsdException w:name="HTML Bottom of Form" w:semiHidden="1" w:unhideWhenUsed="1"/>
+    <w:lsdException w:name="Normal (Web)" w:semiHidden="1" w:unhideWhenUsed="1"/>
+    <w:lsdException w:name="HTML Acronym" w:semiHidden="1" w:unhideWhenUsed="1"/>
+    <w:lsdException w:name="HTML Address" w:semiHidden="1" w:unhideWhenUsed="1"/>
+    <w:lsdException w:name="HTML Cite" w:semiHidden="1" w:unhideWhenUsed="1"/>
+    <w:lsdException w:name="HTML Code" w:semiHidden="1" w:unhideWhenUsed="1"/>
+    <w:lsdException w:name="HTML Definition" w:semiHidden="1" w:unhideWhenUsed="1"/>
+    <w:lsdException w:name="HTML Keyboard" w:semiHidden="1" w:unhideWhenUsed="1"/>
+    <w:lsdException w:name="HTML Preformatted" w:semiHidden="1" w:unhideWhenUsed="1"/>
+    <w:lsdException w:name="HTML Sample" w:semiHidden="1" w:unhideWhenUsed="1"/>
+    <w:lsdException w:name="HTML Typewriter" w:semiHidden="1" w:unhideWhenUsed="1"/>
+    <w:lsdException w:name="HTML Variable" w:semiHidden="1" w:unhideWhenUsed="1"/>
+    <w:lsdException w:name="Normal Table" w:semiHidden="1" w:unhideWhenUsed="1"/>
+    <w:lsdException w:name="annotation subject" w:semiHidden="1" w:unhideWhenUsed="1"/>
+    <w:lsdException w:name="No List" w:semiHidden="1" w:unhideWhenUsed="1"/>
+    <w:lsdException w:name="Outline List 1" w:semiHidden="1" w:unhideWhenUsed="1"/>
+    <w:lsdException w:name="Outline List 2" w:semiHidden="1" w:unhideWhenUsed="1"/>
+    <w:lsdException w:name="Outline List 3" w:semiHidden="1" w:unhideWhenUsed="1"/>
+    <w:lsdException w:name="Table Simple 1" w:semiHidden="1" w:unhideWhenUsed="1"/>
+    <w:lsdException w:name="Table Simple 2" w:semiHidden="1" w:unhideWhenUsed="1"/>
+    <w:lsdException w:name="Table Simple 3" w:semiHidden="1" w:unhideWhenUsed="1"/>
+    <w:lsdException w:name="Table Classic 1" w:semiHidden="1" w:unhideWhenUsed="1"/>
+    <w:lsdException w:name="Table Classic 2" w:semiHidden="1" w:unhideWhenUsed="1"/>
+    <w:lsdException w:name="Table Classic 3" w:semiHidden="1" w:unhideWhenUsed="1"/>
+    <w:lsdException w:name="Table Classic 4" w:semiHidden="1" w:unhideWhenUsed="1"/>
+    <w:lsdException w:name="Table Colorful 1" w:semiHidden="1" w:unhideWhenUsed="1"/>
+    <w:lsdException w:name="Table Colorful 2" w:semiHidden="1" w:unhideWhenUsed="1"/>
+    <w:lsdException w:name="Table Colorful 3" w:semiHidden="1" w:unhideWhenUsed="1"/>
+    <w:lsdException w:name="Table Columns 1" w:semiHidden="1" w:unhideWhenUsed="1"/>
+    <w:lsdException w:name="Table Columns 2" w:semiHidden="1" w:unhideWhenUsed="1"/>
+    <w:lsdException w:name="Table Columns 3" w:semiHidden="1" w:unhideWhenUsed="1"/>
+    <w:lsdException w:name="Table Columns 4" w:semiHidden="1" w:unhideWhenUsed="1"/>
+    <w:lsdException w:name="Table Columns 5" w:semiHidden="1" w:unhideWhenUsed="1"/>
+    <w:lsdException w:name="Table Grid 1" w:semiHidden="1" w:unhideWhenUsed="1"/>
+    <w:lsdException w:name="Table Grid 2" w:semiHidden="1" w:unhideWhenUsed="1"/>
+    <w:lsdException w:name="Table Grid 3" w:semiHidden="1" w:unhideWhenUsed="1"/>
+    <w:lsdException w:name="Table Grid 4" w:semiHidden="1" w:unhideWhenUsed="1"/>
+    <w:lsdException w:name="Table Grid 5" w:semiHidden="1" w:unhideWhenUsed="1"/>
+    <w:lsdException w:name="Table Grid 6" w:semiHidden="1" w:unhideWhenUsed="1"/>
+    <w:lsdException w:name="Table Grid 7" w:semiHidden="1" w:unhideWhenUsed="1"/>
+    <w:lsdException w:name="Table Grid 8" w:semiHidden="1" w:unhideWhenUsed="1"/>
+    <w:lsdException w:name="Table List 1" w:semiHidden="1" w:unhideWhenUsed="1"/>
+    <w:lsdException w:name="Table List 2" w:semiHidden="1" w:unhideWhenUsed="1"/>
+    <w:lsdException w:name="Table List 3" w:semiHidden="1" w:unhideWhenUsed="1"/>
+    <w:lsdException w:name="Table List 4" w:semiHidden="1" w:unhideWhenUsed="1"/>
+    <w:lsdException w:name="Table List 5" w:semiHidden="1" w:unhideWhenUsed="1"/>
+    <w:lsdException w:name="Table List 6" w:semiHidden="1" w:unhideWhenUsed="1"/>
+    <w:lsdException w:name="Table List 7" w:semiHidden="1" w:unhideWhenUsed="1"/>
+    <w:lsdException w:name="Table List 8" w:semiHidden="1" w:unhideWhenUsed="1"/>
+    <w:lsdException w:name="Table 3D effects 1" w:semiHidden="1" w:unhideWhenUsed="1"/>
+    <w:lsdException w:name="Table 3D effects 2" w:semiHidden="1" w:unhideWhenUsed="1"/>
+    <w:lsdException w:name="Table 3D effects 3" w:semiHidden="1" w:unhideWhenUsed="1"/>
+    <w:lsdException w:name="Table Contemporary" w:semiHidden="1" w:unhideWhenUsed="1"/>
+    <w:lsdException w:name="Table Elegant" w:semiHidden="1" w:unhideWhenUsed="1"/>
+    <w:lsdException w:name="Table Professional" w:semiHidden="1" w:unhideWhenUsed="1"/>
+    <w:lsdException w:name="Table Subtle 1" w:semiHidden="1" w:unhideWhenUsed="1"/>
+    <w:lsdException w:name="Table Subtle 2" w:semiHidden="1" w:unhideWhenUsed="1"/>
+    <w:lsdException w:name="Table Web 1" w:semiHidden="1" w:unhideWhenUsed="1"/>
+    <w:lsdException w:name="Table Web 2" w:semiHidden="1" w:unhideWhenUsed="1"/>
+    <w:lsdException w:name="Table Web 3" w:semiHidden="1" w:unhideWhenUsed="1"/>
+    <w:lsdException w:name="Balloon Text" w:semiHidden="1" w:unhideWhenUsed="1"/>
+    <w:lsdException w:name="Table Grid" w:uiPriority="0"/>
+    <w:lsdException w:name="Table Theme" w:semiHidden="1" w:unhideWhenUsed="1"/>
+    <w:lsdException w:name="Placeholder Text" w:semiHidden="1"/>
+    <w:lsdException w:name="No Spacing" w:uiPriority="1" w:qFormat="1"/>
+    <w:lsdException w:name="Light Shading" w:uiPriority="60"/>
+    <w:lsdException w:name="Light List" w:uiPriority="61"/>
+    <w:lsdException w:name="Light Grid" w:uiPriority="62"/>
+    <w:lsdException w:name="Medium Shading 1" w:uiPriority="63"/>
+    <w:lsdException w:name="Medium Shading 2" w:uiPriority="64"/>
+    <w:lsdException w:name="Medium List 1" w:uiPriority="65"/>
+    <w:lsdException w:name="Medium List 2" w:uiPriority="66"/>
+    <w:lsdException w:name="Medium Grid 1" w:uiPriority="67"/>
+    <w:lsdException w:name="Medium Grid 2" w:uiPriority="68"/>
+    <w:lsdException w:name="Medium Grid 3" w:uiPriority="69"/>
+    <w:lsdException w:name="Dark List" w:uiPriority="70"/>
+    <w:lsdException w:name="Colorful Shading" w:uiPriority="71"/>
+    <w:lsdException w:name="Colorful List" w:uiPriority="72"/>
+    <w:lsdException w:name="Colorful Grid" w:uiPriority="73"/>
+    <w:lsdException w:name="Light Shading Accent 1" w:uiPriority="60"/>
+    <w:lsdException w:name="Light List Accent 1" w:uiPriority="61"/>
+    <w:lsdException w:name="Light Grid Accent 1" w:uiPriority="62"/>
+    <w:lsdException w:name="Medium Shading 1 Accent 1" w:uiPriority="63"/>
+    <w:lsdException w:name="Medium Shading 2 Accent 1" w:uiPriority="64"/>
+    <w:lsdException w:name="Medium List 1 Accent 1" w:uiPriority="65"/>
+    <w:lsdException w:name="Revision" w:semiHidden="1"/>
+    <w:lsdException w:name="List Paragraph" w:uiPriority="34" w:qFormat="1"/>
+    <w:lsdException w:name="Quote" w:uiPriority="29" w:qFormat="1"/>
+    <w:lsdException w:name="Intense Quote" w:uiPriority="30" w:qFormat="1"/>
+    <w:lsdException w:name="Medium List 2 Accent 1" w:uiPriority="66"/>
+    <w:lsdException w:name="Medium Grid 1 Accent 1" w:uiPriority="67"/>
+    <w:lsdException w:name="Medium Grid 2 Accent 1" w:uiPriority="68"/>
+    <w:lsdException w:name="Medium Grid 3 Accent 1" w:uiPriority="69"/>
+    <w:lsdException w:name="Dark List Accent 1" w:uiPriority="70"/>
+    <w:lsdException w:name="Colorful Shading Accent 1" w:uiPriority="71"/>
+    <w:lsdException w:name="Colorful List Accent 1" w:uiPriority="72"/>
+    <w:lsdException w:name="Colorful Grid Accent 1" w:uiPriority="73"/>
+    <w:lsdException w:name="Light Shading Accent 2" w:uiPriority="60"/>
+    <w:lsdException w:name="Light List Accent 2" w:uiPriority="61"/>
+    <w:lsdException w:name="Light Grid Accent 2" w:uiPriority="62"/>
+    <w:lsdException w:name="Medium Shading 1 Accent 2" w:uiPriority="63"/>
+    <w:lsdException w:name="Medium Shading 2 Accent 2" w:uiPriority="64"/>
+    <w:lsdException w:name="Medium List 1 Accent 2" w:uiPriority="65"/>
+    <w:lsdException w:name="Medium List 2 Accent 2" w:uiPriority="66"/>
+    <w:lsdException w:name="Medium Grid 1 Accent 2" w:uiPriority="67"/>
+    <w:lsdException w:name="Medium Grid 2 Accent 2" w:uiPriority="68"/>
+    <w:lsdException w:name="Medium Grid 3 Accent 2" w:uiPriority="69"/>
+    <w:lsdException w:name="Dark List Accent 2" w:uiPriority="70"/>
+    <w:lsdException w:name="Colorful Shading Accent 2" w:uiPriority="71"/>
+    <w:lsdException w:name="Colorful List Accent 2" w:uiPriority="72"/>
+    <w:lsdException w:name="Colorful Grid Accent 2" w:uiPriority="73"/>
+    <w:lsdException w:name="Light Shading Accent 3" w:uiPriority="60"/>
+    <w:lsdException w:name="Light List Accent 3" w:uiPriority="61"/>
+    <w:lsdException w:name="Light Grid Accent 3" w:uiPriority="62"/>
+    <w:lsdException w:name="Medium Shading 1 Accent 3" w:uiPriority="63"/>
+    <w:lsdException w:name="Medium Shading 2 Accent 3" w:uiPriority="64"/>
+    <w:lsdException w:name="Medium List 1 Accent 3" w:uiPriority="65"/>
+    <w:lsdException w:name="Medium List 2 Accent 3" w:uiPriority="66"/>
+    <w:lsdException w:name="Medium Grid 1 Accent 3" w:uiPriority="67"/>
+    <w:lsdException w:name="Medium Grid 2 Accent 3" w:uiPriority="68"/>
+    <w:lsdException w:name="Medium Grid 3 Accent 3" w:uiPriority="69"/>
+    <w:lsdException w:name="Dark List Accent 3" w:uiPriority="70"/>
+    <w:lsdException w:name="Colorful Shading Accent 3" w:uiPriority="71"/>
+    <w:lsdException w:name="Colorful List Accent 3" w:uiPriority="72"/>
+    <w:lsdException w:name="Colorful Grid Accent 3" w:uiPriority="73"/>
+    <w:lsdException w:name="Light Shading Accent 4" w:uiPriority="60"/>
+    <w:lsdException w:name="Light List Accent 4" w:uiPriority="61"/>
+    <w:lsdException w:name="Light Grid Accent 4" w:uiPriority="62"/>
+    <w:lsdException w:name="Medium Shading 1 Accent 4" w:uiPriority="63"/>
+    <w:lsdException w:name="Medium Shading 2 Accent 4" w:uiPriority="64"/>
+    <w:lsdException w:name="Medium List 1 Accent 4" w:uiPriority="65"/>
+    <w:lsdException w:name="Medium List 2 Accent 4" w:uiPriority="66"/>
+    <w:lsdException w:name="Medium Grid 1 Accent 4" w:uiPriority="67"/>
+    <w:lsdException w:name="Medium Grid 2 Accent 4" w:uiPriority="68"/>
+    <w:lsdException w:name="Medium Grid 3 Accent 4" w:uiPriority="69"/>
+    <w:lsdException w:name="Dark List Accent 4" w:uiPriority="70"/>
+    <w:lsdException w:name="Colorful Shading Accent 4" w:uiPriority="71"/>
+    <w:lsdException w:name="Colorful List Accent 4" w:uiPriority="72"/>
+    <w:lsdException w:name="Colorful Grid Accent 4" w:uiPriority="73"/>
+    <w:lsdException w:name="Light Shading Accent 5" w:uiPriority="60"/>
+    <w:lsdException w:name="Light List Accent 5" w:uiPriority="61"/>
+    <w:lsdException w:name="Light Grid Accent 5" w:uiPriority="62"/>
+    <w:lsdException w:name="Medium Shading 1 Accent 5" w:uiPriority="63"/>
+    <w:lsdException w:name="Medium Shading 2 Accent 5" w:uiPriority="64"/>
+    <w:lsdException w:name="Medium List 1 Accent 5" w:uiPriority="65"/>
+    <w:lsdException w:name="Medium List 2 Accent 5" w:uiPriority="66"/>
+    <w:lsdException w:name="Medium Grid 1 Accent 5" w:uiPriority="67"/>
+    <w:lsdException w:name="Medium Grid 2 Accent 5" w:uiPriority="68"/>
+    <w:lsdException w:name="Medium Grid 3 Accent 5" w:uiPriority="69"/>
+    <w:lsdException w:name="Dark List Accent 5" w:uiPriority="70"/>
+    <w:lsdException w:name="Colorful Shading Accent 5" w:uiPriority="71"/>
+    <w:lsdException w:name="Colorful List Accent 5" w:uiPriority="72"/>
+    <w:lsdException w:name="Colorful Grid Accent 5" w:uiPriority="73"/>
+    <w:lsdException w:name="Light Shading Accent 6" w:uiPriority="60"/>
+    <w:lsdException w:name="Light List Accent 6" w:uiPriority="61"/>
+    <w:lsdException w:name="Light Grid Accent 6" w:uiPriority="62"/>
+    <w:lsdException w:name="Medium Shading 1 Accent 6" w:uiPriority="63"/>
+    <w:lsdException w:name="Medium Shading 2 Accent 6" w:uiPriority="64"/>
+    <w:lsdException w:name="Medium List 1 Accent 6" w:uiPriority="65"/>
+    <w:lsdException w:name="Medium List 2 Accent 6" w:uiPriority="66"/>
+    <w:lsdException w:name="Medium Grid 1 Accent 6" w:uiPriority="67"/>
+    <w:lsdException w:name="Medium Grid 2 Accent 6" w:uiPriority="68"/>
+    <w:lsdException w:name="Medium Grid 3 Accent 6" w:uiPriority="69"/>
+    <w:lsdException w:name="Dark List Accent 6" w:uiPriority="70"/>
+    <w:lsdException w:name="Colorful Shading Accent 6" w:uiPriority="71"/>
+    <w:lsdException w:name="Colorful List Accent 6" w:uiPriority="72"/>
+    <w:lsdException w:name="Colorful Grid Accent 6" w:uiPriority="73"/>
+    <w:lsdException w:name="Subtle Emphasis" w:uiPriority="19" w:qFormat="1"/>
+    <w:lsdException w:name="Intense Emphasis" w:uiPriority="21" w:qFormat="1"/>
+    <w:lsdException w:name="Subtle Reference" w:uiPriority="31" w:qFormat="1"/>
+    <w:lsdException w:name="Intense Reference" w:uiPriority="32" w:qFormat="1"/>
+    <w:lsdException w:name="Book Title" w:uiPriority="33" w:qFormat="1"/>
+    <w:lsdException w:name="Bibliography" w:semiHidden="1" w:uiPriority="37" w:unhideWhenUsed="1"/>
+    <w:lsdException w:name="TOC Heading" w:semiHidden="1" w:uiPriority="39" w:unhideWhenUsed="1" w:qFormat="1"/>
+    <w:lsdException w:name="Plain Table 1" w:uiPriority="41"/>
+    <w:lsdException w:name="Plain Table 2" w:uiPriority="42"/>
+    <w:lsdException w:name="Plain Table 3" w:uiPriority="43"/>
+    <w:lsdException w:name="Plain Table 4" w:uiPriority="44"/>
+    <w:lsdException w:name="Plain Table 5" w:uiPriority="45"/>
+    <w:lsdException w:name="Grid Table Light" w:uiPriority="40"/>
+    <w:lsdException w:name="Grid Table 1 Light" w:uiPriority="46"/>
+    <w:lsdException w:name="Grid Table 2" w:uiPriority="47"/>
+    <w:lsdException w:name="Grid Table 3" w:uiPriority="48"/>
+    <w:lsdException w:name="Grid Table 4" w:uiPriority="49"/>
+    <w:lsdException w:name="Grid Table 5 Dark" w:uiPriority="50"/>
+    <w:lsdException w:name="Grid Table 6 Colorful" w:uiPriority="51"/>
+    <w:lsdException w:name="Grid Table 7 Colorful" w:uiPriority="52"/>
+    <w:lsdException w:name="Grid Table 1 Light Accent 1" w:uiPriority="46"/>
+    <w:lsdException w:name="Grid Table 2 Accent 1" w:uiPriority="47"/>
+    <w:lsdException w:name="Grid Table 3 Accent 1" w:uiPriority="48"/>
+    <w:lsdException w:name="Grid Table 4 Accent 1" w:uiPriority="49"/>
+    <w:lsdException w:name="Grid Table 5 Dark Accent 1" w:uiPriority="50"/>
+    <w:lsdException w:name="Grid Table 6 Colorful Accent 1" w:uiPriority="51"/>
+    <w:lsdException w:name="Grid Table 7 Colorful Accent 1" w:uiPriority="52"/>
+    <w:lsdException w:name="Grid Table 1 Light Accent 2" w:uiPriority="46"/>
+    <w:lsdException w:name="Grid Table 2 Accent 2" w:uiPriority="47"/>
+    <w:lsdException w:name="Grid Table 3 Accent 2" w:uiPriority="48"/>
+    <w:lsdException w:name="Grid Table 4 Accent 2" w:uiPriority="49"/>
+    <w:lsdException w:name="Grid Table 5 Dark Accent 2" w:uiPriority="50"/>
+    <w:lsdException w:name="Grid Table 6 Colorful Accent 2" w:uiPriority="51"/>
+    <w:lsdException w:name="Grid Table 7 Colorful Accent 2" w:uiPriority="52"/>
+    <w:lsdException w:name="Grid Table 1 Light Accent 3" w:uiPriority="46"/>
+    <w:lsdException w:name="Grid Table 2 Accent 3" w:uiPriority="47"/>
+    <w:lsdException w:name="Grid Table 3 Accent 3" w:uiPriority="48"/>
+    <w:lsdException w:name="Grid Table 4 Accent 3" w:uiPriority="49"/>
+    <w:lsdException w:name="Grid Table 5 Dark Accent 3" w:uiPriority="50"/>
+    <w:lsdException w:name="Grid Table 6 Colorful Accent 3" w:uiPriority="51"/>
+    <w:lsdException w:name="Grid Table 7 Colorful Accent 3" w:uiPriority="52"/>
+    <w:lsdException w:name="Grid Table 1 Light Accent 4" w:uiPriority="46"/>
+    <w:lsdException w:name="Grid Table 2 Accent 4" w:uiPriority="47"/>
+    <w:lsdException w:name="Grid Table 3 Accent 4" w:uiPriority="48"/>
+    <w:lsdException w:name="Grid Table 4 Accent 4" w:uiPriority="49"/>
+    <w:lsdException w:name="Grid Table 5 Dark Accent 4" w:uiPriority="50"/>
+    <w:lsdException w:name="Grid Table 6 Colorful Accent 4" w:uiPriority="51"/>
+    <w:lsdException w:name="Grid Table 7 Colorful Accent 4" w:uiPriority="52"/>
+    <w:lsdException w:name="Grid Table 1 Light Accent 5" w:uiPriority="46"/>
+    <w:lsdException w:name="Grid Table 2 Accent 5" w:uiPriority="47"/>
+    <w:lsdException w:name="Grid Table 3 Accent 5" w:uiPriority="48"/>
+    <w:lsdException w:name="Grid Table 4 Accent 5" w:uiPriority="49"/>
+    <w:lsdException w:name="Grid Table 5 Dark Accent 5" w:uiPriority="50"/>
+    <w:lsdException w:name="Grid Table 6 Colorful Accent 5" w:uiPriority="51"/>
+    <w:lsdException w:name="Grid Table 7 Colorful Accent 5" w:uiPriority="52"/>
+    <w:lsdException w:name="Grid Table 1 Light Accent 6" w:uiPriority="46"/>
+    <w:lsdException w:name="Grid Table 2 Accent 6" w:uiPriority="47"/>
+    <w:lsdException w:name="Grid Table 3 Accent 6" w:uiPriority="48"/>
+    <w:lsdException w:name="Grid Table 4 Accent 6" w:uiPriority="49"/>
+    <w:lsdException w:name="Grid Table 5 Dark Accent 6" w:uiPriority="50"/>
+    <w:lsdException w:name="Grid Table 6 Colorful Accent 6" w:uiPriority="51"/>
+    <w:lsdException w:name="Grid Table 7 Colorful Accent 6" w:uiPriority="52"/>
+    <w:lsdException w:name="List Table 1 Light" w:uiPriority="46"/>
+    <w:lsdException w:name="List Table 2" w:uiPriority="47"/>
+    <w:lsdException w:name="List Table 3" w:uiPriority="48"/>
+    <w:lsdException w:name="List Table 4" w:uiPriority="49"/>
+    <w:lsdException w:name="List Table 5 Dark" w:uiPriority="50"/>
+    <w:lsdException w:name="List Table 6 Colorful" w:uiPriority="51"/>
+    <w:lsdException w:name="List Table 7 Colorful" w:uiPriority="52"/>
+    <w:lsdException w:name="List Table 1 Light Accent 1" w:uiPriority="46"/>
+    <w:lsdException w:name="List Table 2 Accent 1" w:uiPriority="47"/>
+    <w:lsdException w:name="List Table 3 Accent 1" w:uiPriority="48"/>
+    <w:lsdException w:name="List Table 4 Accent 1" w:uiPriority="49"/>
+    <w:lsdException w:name="List Table 5 Dark Accent 1" w:uiPriority="50"/>
+    <w:lsdException w:name="List Table 6 Colorful Accent 1" w:uiPriority="51"/>
+    <w:lsdException w:name="List Table 7 Colorful Accent 1" w:uiPriority="52"/>
+    <w:lsdException w:name="List Table 1 Light Accent 2" w:uiPriority="46"/>
+    <w:lsdException w:name="List Table 2 Accent 2" w:uiPriority="47"/>
+    <w:lsdException w:name="List Table 3 Accent 2" w:uiPriority="48"/>
+    <w:lsdException w:name="List Table 4 Accent 2" w:uiPriority="49"/>
+    <w:lsdException w:name="List Table 5 Dark Accent 2" w:uiPriority="50"/>
+    <w:lsdException w:name="List Table 6 Colorful Accent 2" w:uiPriority="51"/>
+    <w:lsdException w:name="List Table 7 Colorful Accent 2" w:uiPriority="52"/>
+    <w:lsdException w:name="List Table 1 Light Accent 3" w:uiPriority="46"/>
+    <w:lsdException w:name="List Table 2 Accent 3" w:uiPriority="47"/>
+    <w:lsdException w:name="List Table 3 Accent 3" w:uiPriority="48"/>
+    <w:lsdException w:name="List Table 4 Accent 3" w:uiPriority="49"/>
+    <w:lsdException w:name="List Table 5 Dark Accent 3" w:uiPriority="50"/>
+    <w:lsdException w:name="List Table 6 Colorful Accent 3" w:uiPriority="51"/>
+    <w:lsdException w:name="List Table 7 Colorful Accent 3" w:uiPriority="52"/>
+    <w:lsdException w:name="List Table 1 Light Accent 4" w:uiPriority="46"/>
+    <w:lsdException w:name="List Table 2 Accent 4" w:uiPriority="47"/>
+    <w:lsdException w:name="List Table 3 Accent 4" w:uiPriority="48"/>
+    <w:lsdException w:name="List Table 4 Accent 4" w:uiPriority="49"/>
+    <w:lsdException w:name="List Table 5 Dark Accent 4" w:uiPriority="50"/>
+    <w:lsdException w:name="List Table 6 Colorful Accent 4" w:uiPriority="51"/>
+    <w:lsdException w:name="List Table 7 Colorful Accent 4" w:uiPriority="52"/>
+    <w:lsdException w:name="List Table 1 Light Accent 5" w:uiPriority="46"/>
+    <w:lsdException w:name="List Table 2 Accent 5" w:uiPriority="47"/>
+    <w:lsdException w:name="List Table 3 Accent 5" w:uiPriority="48"/>
+    <w:lsdException w:name="List Table 4 Accent 5" w:uiPriority="49"/>
+    <w:lsdException w:name="List Table 5 Dark Accent 5" w:uiPriority="50"/>
+    <w:lsdException w:name="List Table 6 Colorful Accent 5" w:uiPriority="51"/>
+    <w:lsdException w:name="List Table 7 Colorful Accent 5" w:uiPriority="52"/>
+    <w:lsdException w:name="List Table 1 Light Accent 6" w:uiPriority="46"/>
+    <w:lsdException w:name="List Table 2 Accent 6" w:uiPriority="47"/>
+    <w:lsdException w:name="List Table 3 Accent 6" w:uiPriority="48"/>
+    <w:lsdException w:name="List Table 4 Accent 6" w:uiPriority="49"/>
+    <w:lsdException w:name="List Table 5 Dark Accent 6" w:uiPriority="50"/>
+    <w:lsdException w:name="List Table 6 Colorful Accent 6" w:uiPriority="51"/>
+    <w:lsdException w:name="List Table 7 Colorful Accent 6" w:uiPriority="52"/>
   </w:latentStyles>
   <w:style w:type="paragraph" w:default="1" w:styleId="Normal">
     <w:name w:val="Normal"/>
@@ -9394,7 +9733,6 @@
       <w:lang w:eastAsia="es-BO"/>
     </w:rPr>
     <w:tblPr>
-      <w:tblInd w:w="0" w:type="dxa"/>
       <w:tblBorders>
         <w:top w:val="single" w:sz="4" w:space="0" w:color="auto"/>
         <w:left w:val="single" w:sz="4" w:space="0" w:color="auto"/>
@@ -9403,732 +9741,6 @@
         <w:insideH w:val="single" w:sz="4" w:space="0" w:color="auto"/>
         <w:insideV w:val="single" w:sz="4" w:space="0" w:color="auto"/>
       </w:tblBorders>
-      <w:tblCellMar>
-        <w:top w:w="0" w:type="dxa"/>
-        <w:left w:w="108" w:type="dxa"/>
-        <w:bottom w:w="0" w:type="dxa"/>
-        <w:right w:w="108" w:type="dxa"/>
-      </w:tblCellMar>
-    </w:tblPr>
-  </w:style>
-  <w:style w:type="paragraph" w:styleId="Title">
-    <w:name w:val="Title"/>
-    <w:basedOn w:val="Normal"/>
-    <w:link w:val="TitleChar"/>
-    <w:qFormat/>
-    <w:rsid w:val="0059438D"/>
-    <w:pPr>
-      <w:tabs>
-        <w:tab w:val="left" w:pos="6237"/>
-      </w:tabs>
-      <w:spacing w:before="240" w:after="120"/>
-      <w:ind w:left="1296" w:right="1296"/>
-      <w:jc w:val="center"/>
-    </w:pPr>
-    <w:rPr>
-      <w:b/>
-      <w:smallCaps/>
-    </w:rPr>
-  </w:style>
-  <w:style w:type="character" w:customStyle="1" w:styleId="TitleChar">
-    <w:name w:val="Title Char"/>
-    <w:basedOn w:val="DefaultParagraphFont"/>
-    <w:link w:val="Title"/>
-    <w:rsid w:val="0059438D"/>
-    <w:rPr>
-      <w:rFonts w:ascii="Times New Roman" w:eastAsia="Times New Roman" w:hAnsi="Times New Roman" w:cs="Times New Roman"/>
-      <w:b/>
-      <w:smallCaps/>
-      <w:szCs w:val="20"/>
-    </w:rPr>
-  </w:style>
-  <w:style w:type="character" w:customStyle="1" w:styleId="ArtculoChar">
-    <w:name w:val="Artículo Char"/>
-    <w:basedOn w:val="DefaultParagraphFont"/>
-    <w:rsid w:val="00FA1F21"/>
-    <w:rPr>
-      <w:sz w:val="22"/>
-      <w:lang w:val="es-ES_tradnl"/>
-    </w:rPr>
-  </w:style>
-  <w:style w:type="paragraph" w:styleId="BodyTextIndent3">
-    <w:name w:val="Body Text Indent 3"/>
-    <w:basedOn w:val="Normal"/>
-    <w:link w:val="BodyTextIndent3Char"/>
-    <w:uiPriority w:val="99"/>
-    <w:semiHidden/>
-    <w:unhideWhenUsed/>
-    <w:rsid w:val="00C32237"/>
-    <w:pPr>
-      <w:spacing w:after="120"/>
-      <w:ind w:left="283"/>
-    </w:pPr>
-    <w:rPr>
-      <w:sz w:val="16"/>
-      <w:szCs w:val="16"/>
-    </w:rPr>
-  </w:style>
-  <w:style w:type="character" w:customStyle="1" w:styleId="BodyTextIndent3Char">
-    <w:name w:val="Body Text Indent 3 Char"/>
-    <w:basedOn w:val="DefaultParagraphFont"/>
-    <w:link w:val="BodyTextIndent3"/>
-    <w:uiPriority w:val="99"/>
-    <w:semiHidden/>
-    <w:rsid w:val="00C32237"/>
-    <w:rPr>
-      <w:rFonts w:ascii="Times New Roman" w:eastAsia="Times New Roman" w:hAnsi="Times New Roman" w:cs="Times New Roman"/>
-      <w:sz w:val="16"/>
-      <w:szCs w:val="16"/>
-    </w:rPr>
-  </w:style>
-</w:styles>
-</file>
-
-<file path=word/stylesWithEffects.xml><?xml version="1.0" encoding="utf-8"?>
-<w:styles xmlns:wpc="http://schemas.microsoft.com/office/word/2010/wordprocessingCanvas" xmlns:mc="http://schemas.openxmlformats.org/markup-compatibility/2006" xmlns:o="urn:schemas-microsoft-com:office:office" xmlns:r="http://schemas.openxmlformats.org/officeDocument/2006/relationships" xmlns:m="http://schemas.openxmlformats.org/officeDocument/2006/math" xmlns:v="urn:schemas-microsoft-com:vml" xmlns:wp14="http://schemas.microsoft.com/office/word/2010/wordprocessingDrawing" xmlns:wp="http://schemas.openxmlformats.org/drawingml/2006/wordprocessingDrawing" xmlns:w10="urn:schemas-microsoft-com:office:word" xmlns:w="http://schemas.openxmlformats.org/wordprocessingml/2006/main" xmlns:w14="http://schemas.microsoft.com/office/word/2010/wordml" xmlns:wpg="http://schemas.microsoft.com/office/word/2010/wordprocessingGroup" xmlns:wpi="http://schemas.microsoft.com/office/word/2010/wordprocessingInk" xmlns:wne="http://schemas.microsoft.com/office/word/2006/wordml" xmlns:wps="http://schemas.microsoft.com/office/word/2010/wordprocessingShape" mc:Ignorable="w14 wp14">
-  <w:docDefaults>
-    <w:rPrDefault>
-      <w:rPr>
-        <w:rFonts w:asciiTheme="minorHAnsi" w:eastAsiaTheme="minorHAnsi" w:hAnsiTheme="minorHAnsi" w:cstheme="minorBidi"/>
-        <w:sz w:val="22"/>
-        <w:szCs w:val="22"/>
-        <w:lang w:val="es-BO" w:eastAsia="en-US" w:bidi="ar-SA"/>
-      </w:rPr>
-    </w:rPrDefault>
-    <w:pPrDefault>
-      <w:pPr>
-        <w:spacing w:after="200" w:line="276" w:lineRule="auto"/>
-      </w:pPr>
-    </w:pPrDefault>
-  </w:docDefaults>
-  <w:latentStyles w:defLockedState="0" w:defUIPriority="99" w:defSemiHidden="1" w:defUnhideWhenUsed="1" w:defQFormat="0" w:count="267">
-    <w:lsdException w:name="Normal" w:semiHidden="0" w:uiPriority="0" w:unhideWhenUsed="0" w:qFormat="1"/>
-    <w:lsdException w:name="heading 1" w:semiHidden="0" w:uiPriority="9" w:unhideWhenUsed="0" w:qFormat="1"/>
-    <w:lsdException w:name="heading 2" w:uiPriority="0" w:qFormat="1"/>
-    <w:lsdException w:name="heading 3" w:uiPriority="9" w:qFormat="1"/>
-    <w:lsdException w:name="heading 4" w:uiPriority="9" w:qFormat="1"/>
-    <w:lsdException w:name="heading 5" w:uiPriority="9" w:qFormat="1"/>
-    <w:lsdException w:name="heading 6" w:uiPriority="9" w:qFormat="1"/>
-    <w:lsdException w:name="heading 7" w:uiPriority="9" w:qFormat="1"/>
-    <w:lsdException w:name="heading 8" w:uiPriority="9" w:qFormat="1"/>
-    <w:lsdException w:name="heading 9" w:uiPriority="9" w:qFormat="1"/>
-    <w:lsdException w:name="toc 1" w:uiPriority="39"/>
-    <w:lsdException w:name="toc 2" w:uiPriority="39"/>
-    <w:lsdException w:name="toc 3" w:uiPriority="39"/>
-    <w:lsdException w:name="toc 4" w:uiPriority="39"/>
-    <w:lsdException w:name="toc 5" w:uiPriority="39"/>
-    <w:lsdException w:name="toc 6" w:uiPriority="39"/>
-    <w:lsdException w:name="toc 7" w:uiPriority="39"/>
-    <w:lsdException w:name="toc 8" w:uiPriority="39"/>
-    <w:lsdException w:name="toc 9" w:uiPriority="39"/>
-    <w:lsdException w:name="footnote text" w:uiPriority="0"/>
-    <w:lsdException w:name="header" w:uiPriority="0"/>
-    <w:lsdException w:name="footer" w:uiPriority="0"/>
-    <w:lsdException w:name="caption" w:uiPriority="35" w:qFormat="1"/>
-    <w:lsdException w:name="footnote reference" w:uiPriority="0"/>
-    <w:lsdException w:name="Title" w:semiHidden="0" w:uiPriority="0" w:unhideWhenUsed="0" w:qFormat="1"/>
-    <w:lsdException w:name="Default Paragraph Font" w:uiPriority="1"/>
-    <w:lsdException w:name="Body Text Indent" w:uiPriority="0"/>
-    <w:lsdException w:name="Subtitle" w:semiHidden="0" w:uiPriority="11" w:unhideWhenUsed="0" w:qFormat="1"/>
-    <w:lsdException w:name="Body Text First Indent" w:uiPriority="0"/>
-    <w:lsdException w:name="Strong" w:semiHidden="0" w:uiPriority="22" w:unhideWhenUsed="0" w:qFormat="1"/>
-    <w:lsdException w:name="Emphasis" w:semiHidden="0" w:uiPriority="20" w:unhideWhenUsed="0" w:qFormat="1"/>
-    <w:lsdException w:name="Table Grid" w:semiHidden="0" w:uiPriority="0" w:unhideWhenUsed="0"/>
-    <w:lsdException w:name="Placeholder Text" w:unhideWhenUsed="0"/>
-    <w:lsdException w:name="No Spacing" w:semiHidden="0" w:uiPriority="1" w:unhideWhenUsed="0" w:qFormat="1"/>
-    <w:lsdException w:name="Light Shading" w:semiHidden="0" w:uiPriority="60" w:unhideWhenUsed="0"/>
-    <w:lsdException w:name="Light List" w:semiHidden="0" w:uiPriority="61" w:unhideWhenUsed="0"/>
-    <w:lsdException w:name="Light Grid" w:semiHidden="0" w:uiPriority="62" w:unhideWhenUsed="0"/>
-    <w:lsdException w:name="Medium Shading 1" w:semiHidden="0" w:uiPriority="63" w:unhideWhenUsed="0"/>
-    <w:lsdException w:name="Medium Shading 2" w:semiHidden="0" w:uiPriority="64" w:unhideWhenUsed="0"/>
-    <w:lsdException w:name="Medium List 1" w:semiHidden="0" w:uiPriority="65" w:unhideWhenUsed="0"/>
-    <w:lsdException w:name="Medium List 2" w:semiHidden="0" w:uiPriority="66" w:unhideWhenUsed="0"/>
-    <w:lsdException w:name="Medium Grid 1" w:semiHidden="0" w:uiPriority="67" w:unhideWhenUsed="0"/>
-    <w:lsdException w:name="Medium Grid 2" w:semiHidden="0" w:uiPriority="68" w:unhideWhenUsed="0"/>
-    <w:lsdException w:name="Medium Grid 3" w:semiHidden="0" w:uiPriority="69" w:unhideWhenUsed="0"/>
-    <w:lsdException w:name="Dark List" w:semiHidden="0" w:uiPriority="70" w:unhideWhenUsed="0"/>
-    <w:lsdException w:name="Colorful Shading" w:semiHidden="0" w:uiPriority="71" w:unhideWhenUsed="0"/>
-    <w:lsdException w:name="Colorful List" w:semiHidden="0" w:uiPriority="72" w:unhideWhenUsed="0"/>
-    <w:lsdException w:name="Colorful Grid" w:semiHidden="0" w:uiPriority="73" w:unhideWhenUsed="0"/>
-    <w:lsdException w:name="Light Shading Accent 1" w:semiHidden="0" w:uiPriority="60" w:unhideWhenUsed="0"/>
-    <w:lsdException w:name="Light List Accent 1" w:semiHidden="0" w:uiPriority="61" w:unhideWhenUsed="0"/>
-    <w:lsdException w:name="Light Grid Accent 1" w:semiHidden="0" w:uiPriority="62" w:unhideWhenUsed="0"/>
-    <w:lsdException w:name="Medium Shading 1 Accent 1" w:semiHidden="0" w:uiPriority="63" w:unhideWhenUsed="0"/>
-    <w:lsdException w:name="Medium Shading 2 Accent 1" w:semiHidden="0" w:uiPriority="64" w:unhideWhenUsed="0"/>
-    <w:lsdException w:name="Medium List 1 Accent 1" w:semiHidden="0" w:uiPriority="65" w:unhideWhenUsed="0"/>
-    <w:lsdException w:name="Revision" w:unhideWhenUsed="0"/>
-    <w:lsdException w:name="List Paragraph" w:semiHidden="0" w:uiPriority="34" w:unhideWhenUsed="0" w:qFormat="1"/>
-    <w:lsdException w:name="Quote" w:semiHidden="0" w:uiPriority="29" w:unhideWhenUsed="0" w:qFormat="1"/>
-    <w:lsdException w:name="Intense Quote" w:semiHidden="0" w:uiPriority="30" w:unhideWhenUsed="0" w:qFormat="1"/>
-    <w:lsdException w:name="Medium List 2 Accent 1" w:semiHidden="0" w:uiPriority="66" w:unhideWhenUsed="0"/>
-    <w:lsdException w:name="Medium Grid 1 Accent 1" w:semiHidden="0" w:uiPriority="67" w:unhideWhenUsed="0"/>
-    <w:lsdException w:name="Medium Grid 2 Accent 1" w:semiHidden="0" w:uiPriority="68" w:unhideWhenUsed="0"/>
-    <w:lsdException w:name="Medium Grid 3 Accent 1" w:semiHidden="0" w:uiPriority="69" w:unhideWhenUsed="0"/>
-    <w:lsdException w:name="Dark List Accent 1" w:semiHidden="0" w:uiPriority="70" w:unhideWhenUsed="0"/>
-    <w:lsdException w:name="Colorful Shading Accent 1" w:semiHidden="0" w:uiPriority="71" w:unhideWhenUsed="0"/>
-    <w:lsdException w:name="Colorful List Accent 1" w:semiHidden="0" w:uiPriority="72" w:unhideWhenUsed="0"/>
-    <w:lsdException w:name="Colorful Grid Accent 1" w:semiHidden="0" w:uiPriority="73" w:unhideWhenUsed="0"/>
-    <w:lsdException w:name="Light Shading Accent 2" w:semiHidden="0" w:uiPriority="60" w:unhideWhenUsed="0"/>
-    <w:lsdException w:name="Light List Accent 2" w:semiHidden="0" w:uiPriority="61" w:unhideWhenUsed="0"/>
-    <w:lsdException w:name="Light Grid Accent 2" w:semiHidden="0" w:uiPriority="62" w:unhideWhenUsed="0"/>
-    <w:lsdException w:name="Medium Shading 1 Accent 2" w:semiHidden="0" w:uiPriority="63" w:unhideWhenUsed="0"/>
-    <w:lsdException w:name="Medium Shading 2 Accent 2" w:semiHidden="0" w:uiPriority="64" w:unhideWhenUsed="0"/>
-    <w:lsdException w:name="Medium List 1 Accent 2" w:semiHidden="0" w:uiPriority="65" w:unhideWhenUsed="0"/>
-    <w:lsdException w:name="Medium List 2 Accent 2" w:semiHidden="0" w:uiPriority="66" w:unhideWhenUsed="0"/>
-    <w:lsdException w:name="Medium Grid 1 Accent 2" w:semiHidden="0" w:uiPriority="67" w:unhideWhenUsed="0"/>
-    <w:lsdException w:name="Medium Grid 2 Accent 2" w:semiHidden="0" w:uiPriority="68" w:unhideWhenUsed="0"/>
-    <w:lsdException w:name="Medium Grid 3 Accent 2" w:semiHidden="0" w:uiPriority="69" w:unhideWhenUsed="0"/>
-    <w:lsdException w:name="Dark List Accent 2" w:semiHidden="0" w:uiPriority="70" w:unhideWhenUsed="0"/>
-    <w:lsdException w:name="Colorful Shading Accent 2" w:semiHidden="0" w:uiPriority="71" w:unhideWhenUsed="0"/>
-    <w:lsdException w:name="Colorful List Accent 2" w:semiHidden="0" w:uiPriority="72" w:unhideWhenUsed="0"/>
-    <w:lsdException w:name="Colorful Grid Accent 2" w:semiHidden="0" w:uiPriority="73" w:unhideWhenUsed="0"/>
-    <w:lsdException w:name="Light Shading Accent 3" w:semiHidden="0" w:uiPriority="60" w:unhideWhenUsed="0"/>
-    <w:lsdException w:name="Light List Accent 3" w:semiHidden="0" w:uiPriority="61" w:unhideWhenUsed="0"/>
-    <w:lsdException w:name="Light Grid Accent 3" w:semiHidden="0" w:uiPriority="62" w:unhideWhenUsed="0"/>
-    <w:lsdException w:name="Medium Shading 1 Accent 3" w:semiHidden="0" w:uiPriority="63" w:unhideWhenUsed="0"/>
-    <w:lsdException w:name="Medium Shading 2 Accent 3" w:semiHidden="0" w:uiPriority="64" w:unhideWhenUsed="0"/>
-    <w:lsdException w:name="Medium List 1 Accent 3" w:semiHidden="0" w:uiPriority="65" w:unhideWhenUsed="0"/>
-    <w:lsdException w:name="Medium List 2 Accent 3" w:semiHidden="0" w:uiPriority="66" w:unhideWhenUsed="0"/>
-    <w:lsdException w:name="Medium Grid 1 Accent 3" w:semiHidden="0" w:uiPriority="67" w:unhideWhenUsed="0"/>
-    <w:lsdException w:name="Medium Grid 2 Accent 3" w:semiHidden="0" w:uiPriority="68" w:unhideWhenUsed="0"/>
-    <w:lsdException w:name="Medium Grid 3 Accent 3" w:semiHidden="0" w:uiPriority="69" w:unhideWhenUsed="0"/>
-    <w:lsdException w:name="Dark List Accent 3" w:semiHidden="0" w:uiPriority="70" w:unhideWhenUsed="0"/>
-    <w:lsdException w:name="Colorful Shading Accent 3" w:semiHidden="0" w:uiPriority="71" w:unhideWhenUsed="0"/>
-    <w:lsdException w:name="Colorful List Accent 3" w:semiHidden="0" w:uiPriority="72" w:unhideWhenUsed="0"/>
-    <w:lsdException w:name="Colorful Grid Accent 3" w:semiHidden="0" w:uiPriority="73" w:unhideWhenUsed="0"/>
-    <w:lsdException w:name="Light Shading Accent 4" w:semiHidden="0" w:uiPriority="60" w:unhideWhenUsed="0"/>
-    <w:lsdException w:name="Light List Accent 4" w:semiHidden="0" w:uiPriority="61" w:unhideWhenUsed="0"/>
-    <w:lsdException w:name="Light Grid Accent 4" w:semiHidden="0" w:uiPriority="62" w:unhideWhenUsed="0"/>
-    <w:lsdException w:name="Medium Shading 1 Accent 4" w:semiHidden="0" w:uiPriority="63" w:unhideWhenUsed="0"/>
-    <w:lsdException w:name="Medium Shading 2 Accent 4" w:semiHidden="0" w:uiPriority="64" w:unhideWhenUsed="0"/>
-    <w:lsdException w:name="Medium List 1 Accent 4" w:semiHidden="0" w:uiPriority="65" w:unhideWhenUsed="0"/>
-    <w:lsdException w:name="Medium List 2 Accent 4" w:semiHidden="0" w:uiPriority="66" w:unhideWhenUsed="0"/>
-    <w:lsdException w:name="Medium Grid 1 Accent 4" w:semiHidden="0" w:uiPriority="67" w:unhideWhenUsed="0"/>
-    <w:lsdException w:name="Medium Grid 2 Accent 4" w:semiHidden="0" w:uiPriority="68" w:unhideWhenUsed="0"/>
-    <w:lsdException w:name="Medium Grid 3 Accent 4" w:semiHidden="0" w:uiPriority="69" w:unhideWhenUsed="0"/>
-    <w:lsdException w:name="Dark List Accent 4" w:semiHidden="0" w:uiPriority="70" w:unhideWhenUsed="0"/>
-    <w:lsdException w:name="Colorful Shading Accent 4" w:semiHidden="0" w:uiPriority="71" w:unhideWhenUsed="0"/>
-    <w:lsdException w:name="Colorful List Accent 4" w:semiHidden="0" w:uiPriority="72" w:unhideWhenUsed="0"/>
-    <w:lsdException w:name="Colorful Grid Accent 4" w:semiHidden="0" w:uiPriority="73" w:unhideWhenUsed="0"/>
-    <w:lsdException w:name="Light Shading Accent 5" w:semiHidden="0" w:uiPriority="60" w:unhideWhenUsed="0"/>
-    <w:lsdException w:name="Light List Accent 5" w:semiHidden="0" w:uiPriority="61" w:unhideWhenUsed="0"/>
-    <w:lsdException w:name="Light Grid Accent 5" w:semiHidden="0" w:uiPriority="62" w:unhideWhenUsed="0"/>
-    <w:lsdException w:name="Medium Shading 1 Accent 5" w:semiHidden="0" w:uiPriority="63" w:unhideWhenUsed="0"/>
-    <w:lsdException w:name="Medium Shading 2 Accent 5" w:semiHidden="0" w:uiPriority="64" w:unhideWhenUsed="0"/>
-    <w:lsdException w:name="Medium List 1 Accent 5" w:semiHidden="0" w:uiPriority="65" w:unhideWhenUsed="0"/>
-    <w:lsdException w:name="Medium List 2 Accent 5" w:semiHidden="0" w:uiPriority="66" w:unhideWhenUsed="0"/>
-    <w:lsdException w:name="Medium Grid 1 Accent 5" w:semiHidden="0" w:uiPriority="67" w:unhideWhenUsed="0"/>
-    <w:lsdException w:name="Medium Grid 2 Accent 5" w:semiHidden="0" w:uiPriority="68" w:unhideWhenUsed="0"/>
-    <w:lsdException w:name="Medium Grid 3 Accent 5" w:semiHidden="0" w:uiPriority="69" w:unhideWhenUsed="0"/>
-    <w:lsdException w:name="Dark List Accent 5" w:semiHidden="0" w:uiPriority="70" w:unhideWhenUsed="0"/>
-    <w:lsdException w:name="Colorful Shading Accent 5" w:semiHidden="0" w:uiPriority="71" w:unhideWhenUsed="0"/>
-    <w:lsdException w:name="Colorful List Accent 5" w:semiHidden="0" w:uiPriority="72" w:unhideWhenUsed="0"/>
-    <w:lsdException w:name="Colorful Grid Accent 5" w:semiHidden="0" w:uiPriority="73" w:unhideWhenUsed="0"/>
-    <w:lsdException w:name="Light Shading Accent 6" w:semiHidden="0" w:uiPriority="60" w:unhideWhenUsed="0"/>
-    <w:lsdException w:name="Light List Accent 6" w:semiHidden="0" w:uiPriority="61" w:unhideWhenUsed="0"/>
-    <w:lsdException w:name="Light Grid Accent 6" w:semiHidden="0" w:uiPriority="62" w:unhideWhenUsed="0"/>
-    <w:lsdException w:name="Medium Shading 1 Accent 6" w:semiHidden="0" w:uiPriority="63" w:unhideWhenUsed="0"/>
-    <w:lsdException w:name="Medium Shading 2 Accent 6" w:semiHidden="0" w:uiPriority="64" w:unhideWhenUsed="0"/>
-    <w:lsdException w:name="Medium List 1 Accent 6" w:semiHidden="0" w:uiPriority="65" w:unhideWhenUsed="0"/>
-    <w:lsdException w:name="Medium List 2 Accent 6" w:semiHidden="0" w:uiPriority="66" w:unhideWhenUsed="0"/>
-    <w:lsdException w:name="Medium Grid 1 Accent 6" w:semiHidden="0" w:uiPriority="67" w:unhideWhenUsed="0"/>
-    <w:lsdException w:name="Medium Grid 2 Accent 6" w:semiHidden="0" w:uiPriority="68" w:unhideWhenUsed="0"/>
-    <w:lsdException w:name="Medium Grid 3 Accent 6" w:semiHidden="0" w:uiPriority="69" w:unhideWhenUsed="0"/>
-    <w:lsdException w:name="Dark List Accent 6" w:semiHidden="0" w:uiPriority="70" w:unhideWhenUsed="0"/>
-    <w:lsdException w:name="Colorful Shading Accent 6" w:semiHidden="0" w:uiPriority="71" w:unhideWhenUsed="0"/>
-    <w:lsdException w:name="Colorful List Accent 6" w:semiHidden="0" w:uiPriority="72" w:unhideWhenUsed="0"/>
-    <w:lsdException w:name="Colorful Grid Accent 6" w:semiHidden="0" w:uiPriority="73" w:unhideWhenUsed="0"/>
-    <w:lsdException w:name="Subtle Emphasis" w:semiHidden="0" w:uiPriority="19" w:unhideWhenUsed="0" w:qFormat="1"/>
-    <w:lsdException w:name="Intense Emphasis" w:semiHidden="0" w:uiPriority="21" w:unhideWhenUsed="0" w:qFormat="1"/>
-    <w:lsdException w:name="Subtle Reference" w:semiHidden="0" w:uiPriority="31" w:unhideWhenUsed="0" w:qFormat="1"/>
-    <w:lsdException w:name="Intense Reference" w:semiHidden="0" w:uiPriority="32" w:unhideWhenUsed="0" w:qFormat="1"/>
-    <w:lsdException w:name="Book Title" w:semiHidden="0" w:uiPriority="33" w:unhideWhenUsed="0" w:qFormat="1"/>
-    <w:lsdException w:name="Bibliography" w:uiPriority="37"/>
-    <w:lsdException w:name="TOC Heading" w:uiPriority="39" w:qFormat="1"/>
-  </w:latentStyles>
-  <w:style w:type="paragraph" w:default="1" w:styleId="Normal">
-    <w:name w:val="Normal"/>
-    <w:qFormat/>
-    <w:rsid w:val="00B7705D"/>
-    <w:pPr>
-      <w:widowControl w:val="0"/>
-      <w:spacing w:after="0" w:line="240" w:lineRule="auto"/>
-      <w:jc w:val="both"/>
-    </w:pPr>
-    <w:rPr>
-      <w:rFonts w:ascii="Times New Roman" w:eastAsia="Times New Roman" w:hAnsi="Times New Roman" w:cs="Times New Roman"/>
-      <w:szCs w:val="20"/>
-    </w:rPr>
-  </w:style>
-  <w:style w:type="paragraph" w:styleId="Heading2">
-    <w:name w:val="heading 2"/>
-    <w:basedOn w:val="Normal"/>
-    <w:next w:val="Normal"/>
-    <w:link w:val="Heading2Char"/>
-    <w:qFormat/>
-    <w:rsid w:val="00B7705D"/>
-    <w:pPr>
-      <w:keepNext/>
-      <w:numPr>
-        <w:numId w:val="1"/>
-      </w:numPr>
-      <w:spacing w:before="360" w:after="120"/>
-      <w:outlineLvl w:val="1"/>
-    </w:pPr>
-    <w:rPr>
-      <w:b/>
-      <w:smallCaps/>
-    </w:rPr>
-  </w:style>
-  <w:style w:type="paragraph" w:styleId="Heading4">
-    <w:name w:val="heading 4"/>
-    <w:basedOn w:val="Normal"/>
-    <w:next w:val="Normal"/>
-    <w:link w:val="Heading4Char"/>
-    <w:uiPriority w:val="9"/>
-    <w:semiHidden/>
-    <w:unhideWhenUsed/>
-    <w:qFormat/>
-    <w:rsid w:val="002544BC"/>
-    <w:pPr>
-      <w:keepNext/>
-      <w:keepLines/>
-      <w:spacing w:before="200"/>
-      <w:outlineLvl w:val="3"/>
-    </w:pPr>
-    <w:rPr>
-      <w:rFonts w:asciiTheme="majorHAnsi" w:eastAsiaTheme="majorEastAsia" w:hAnsiTheme="majorHAnsi" w:cstheme="majorBidi"/>
-      <w:b/>
-      <w:bCs/>
-      <w:i/>
-      <w:iCs/>
-      <w:color w:val="4F81BD" w:themeColor="accent1"/>
-    </w:rPr>
-  </w:style>
-  <w:style w:type="paragraph" w:styleId="Heading7">
-    <w:name w:val="heading 7"/>
-    <w:basedOn w:val="Normal"/>
-    <w:next w:val="Normal"/>
-    <w:link w:val="Heading7Char"/>
-    <w:uiPriority w:val="9"/>
-    <w:semiHidden/>
-    <w:unhideWhenUsed/>
-    <w:qFormat/>
-    <w:rsid w:val="002544BC"/>
-    <w:pPr>
-      <w:keepNext/>
-      <w:keepLines/>
-      <w:spacing w:before="200"/>
-      <w:outlineLvl w:val="6"/>
-    </w:pPr>
-    <w:rPr>
-      <w:rFonts w:asciiTheme="majorHAnsi" w:eastAsiaTheme="majorEastAsia" w:hAnsiTheme="majorHAnsi" w:cstheme="majorBidi"/>
-      <w:i/>
-      <w:iCs/>
-      <w:color w:val="404040" w:themeColor="text1" w:themeTint="BF"/>
-    </w:rPr>
-  </w:style>
-  <w:style w:type="paragraph" w:styleId="Heading8">
-    <w:name w:val="heading 8"/>
-    <w:basedOn w:val="Normal"/>
-    <w:next w:val="Normal"/>
-    <w:link w:val="Heading8Char"/>
-    <w:uiPriority w:val="9"/>
-    <w:semiHidden/>
-    <w:unhideWhenUsed/>
-    <w:qFormat/>
-    <w:rsid w:val="002544BC"/>
-    <w:pPr>
-      <w:keepNext/>
-      <w:keepLines/>
-      <w:spacing w:before="200"/>
-      <w:outlineLvl w:val="7"/>
-    </w:pPr>
-    <w:rPr>
-      <w:rFonts w:asciiTheme="majorHAnsi" w:eastAsiaTheme="majorEastAsia" w:hAnsiTheme="majorHAnsi" w:cstheme="majorBidi"/>
-      <w:color w:val="404040" w:themeColor="text1" w:themeTint="BF"/>
-      <w:sz w:val="20"/>
-    </w:rPr>
-  </w:style>
-  <w:style w:type="character" w:default="1" w:styleId="DefaultParagraphFont">
-    <w:name w:val="Default Paragraph Font"/>
-    <w:uiPriority w:val="1"/>
-    <w:semiHidden/>
-    <w:unhideWhenUsed/>
-  </w:style>
-  <w:style w:type="table" w:default="1" w:styleId="TableNormal">
-    <w:name w:val="Normal Table"/>
-    <w:uiPriority w:val="99"/>
-    <w:semiHidden/>
-    <w:unhideWhenUsed/>
-    <w:tblPr>
-      <w:tblInd w:w="0" w:type="dxa"/>
-      <w:tblCellMar>
-        <w:top w:w="0" w:type="dxa"/>
-        <w:left w:w="108" w:type="dxa"/>
-        <w:bottom w:w="0" w:type="dxa"/>
-        <w:right w:w="108" w:type="dxa"/>
-      </w:tblCellMar>
-    </w:tblPr>
-  </w:style>
-  <w:style w:type="numbering" w:default="1" w:styleId="NoList">
-    <w:name w:val="No List"/>
-    <w:uiPriority w:val="99"/>
-    <w:semiHidden/>
-    <w:unhideWhenUsed/>
-  </w:style>
-  <w:style w:type="paragraph" w:styleId="Header">
-    <w:name w:val="header"/>
-    <w:basedOn w:val="Normal"/>
-    <w:link w:val="HeaderChar"/>
-    <w:unhideWhenUsed/>
-    <w:rsid w:val="003D6016"/>
-    <w:pPr>
-      <w:tabs>
-        <w:tab w:val="center" w:pos="4419"/>
-        <w:tab w:val="right" w:pos="8838"/>
-      </w:tabs>
-    </w:pPr>
-  </w:style>
-  <w:style w:type="character" w:customStyle="1" w:styleId="HeaderChar">
-    <w:name w:val="Header Char"/>
-    <w:basedOn w:val="DefaultParagraphFont"/>
-    <w:link w:val="Header"/>
-    <w:uiPriority w:val="99"/>
-    <w:rsid w:val="003D6016"/>
-  </w:style>
-  <w:style w:type="paragraph" w:styleId="Footer">
-    <w:name w:val="footer"/>
-    <w:basedOn w:val="Normal"/>
-    <w:link w:val="FooterChar"/>
-    <w:unhideWhenUsed/>
-    <w:rsid w:val="003D6016"/>
-    <w:pPr>
-      <w:tabs>
-        <w:tab w:val="center" w:pos="4419"/>
-        <w:tab w:val="right" w:pos="8838"/>
-      </w:tabs>
-    </w:pPr>
-  </w:style>
-  <w:style w:type="character" w:customStyle="1" w:styleId="FooterChar">
-    <w:name w:val="Footer Char"/>
-    <w:basedOn w:val="DefaultParagraphFont"/>
-    <w:link w:val="Footer"/>
-    <w:uiPriority w:val="99"/>
-    <w:rsid w:val="003D6016"/>
-  </w:style>
-  <w:style w:type="character" w:customStyle="1" w:styleId="Heading2Char">
-    <w:name w:val="Heading 2 Char"/>
-    <w:basedOn w:val="DefaultParagraphFont"/>
-    <w:link w:val="Heading2"/>
-    <w:rsid w:val="00B7705D"/>
-    <w:rPr>
-      <w:rFonts w:ascii="Times New Roman" w:eastAsia="Times New Roman" w:hAnsi="Times New Roman" w:cs="Times New Roman"/>
-      <w:b/>
-      <w:smallCaps/>
-      <w:szCs w:val="20"/>
-    </w:rPr>
-  </w:style>
-  <w:style w:type="paragraph" w:customStyle="1" w:styleId="Artculo">
-    <w:name w:val="Artículo"/>
-    <w:basedOn w:val="BodyText"/>
-    <w:link w:val="ArtculoChar2"/>
-    <w:rsid w:val="00B7705D"/>
-    <w:pPr>
-      <w:numPr>
-        <w:numId w:val="2"/>
-      </w:numPr>
-      <w:spacing w:before="120"/>
-    </w:pPr>
-    <w:rPr>
-      <w:lang w:val="es-ES_tradnl"/>
-    </w:rPr>
-  </w:style>
-  <w:style w:type="character" w:customStyle="1" w:styleId="ArtculoChar2">
-    <w:name w:val="Artículo Char2"/>
-    <w:link w:val="Artculo"/>
-    <w:rsid w:val="00B7705D"/>
-    <w:rPr>
-      <w:rFonts w:ascii="Times New Roman" w:eastAsia="Times New Roman" w:hAnsi="Times New Roman" w:cs="Times New Roman"/>
-      <w:szCs w:val="20"/>
-      <w:lang w:val="es-ES_tradnl"/>
-    </w:rPr>
-  </w:style>
-  <w:style w:type="paragraph" w:styleId="BodyText">
-    <w:name w:val="Body Text"/>
-    <w:basedOn w:val="Normal"/>
-    <w:link w:val="BodyTextChar"/>
-    <w:uiPriority w:val="99"/>
-    <w:unhideWhenUsed/>
-    <w:rsid w:val="00B7705D"/>
-    <w:pPr>
-      <w:spacing w:after="120"/>
-    </w:pPr>
-  </w:style>
-  <w:style w:type="character" w:customStyle="1" w:styleId="BodyTextChar">
-    <w:name w:val="Body Text Char"/>
-    <w:basedOn w:val="DefaultParagraphFont"/>
-    <w:link w:val="BodyText"/>
-    <w:uiPriority w:val="99"/>
-    <w:rsid w:val="00B7705D"/>
-    <w:rPr>
-      <w:rFonts w:ascii="Times New Roman" w:eastAsia="Times New Roman" w:hAnsi="Times New Roman" w:cs="Times New Roman"/>
-      <w:szCs w:val="20"/>
-    </w:rPr>
-  </w:style>
-  <w:style w:type="paragraph" w:styleId="ListParagraph">
-    <w:name w:val="List Paragraph"/>
-    <w:basedOn w:val="Normal"/>
-    <w:uiPriority w:val="34"/>
-    <w:qFormat/>
-    <w:rsid w:val="00B7705D"/>
-    <w:pPr>
-      <w:ind w:left="720"/>
-      <w:contextualSpacing/>
-    </w:pPr>
-  </w:style>
-  <w:style w:type="paragraph" w:styleId="BalloonText">
-    <w:name w:val="Balloon Text"/>
-    <w:basedOn w:val="Normal"/>
-    <w:link w:val="BalloonTextChar"/>
-    <w:uiPriority w:val="99"/>
-    <w:unhideWhenUsed/>
-    <w:rsid w:val="00374E5F"/>
-    <w:rPr>
-      <w:rFonts w:ascii="Tahoma" w:hAnsi="Tahoma" w:cs="Tahoma"/>
-      <w:sz w:val="16"/>
-      <w:szCs w:val="16"/>
-    </w:rPr>
-  </w:style>
-  <w:style w:type="character" w:customStyle="1" w:styleId="BalloonTextChar">
-    <w:name w:val="Balloon Text Char"/>
-    <w:basedOn w:val="DefaultParagraphFont"/>
-    <w:link w:val="BalloonText"/>
-    <w:uiPriority w:val="99"/>
-    <w:rsid w:val="00374E5F"/>
-    <w:rPr>
-      <w:rFonts w:ascii="Tahoma" w:eastAsia="Times New Roman" w:hAnsi="Tahoma" w:cs="Tahoma"/>
-      <w:sz w:val="16"/>
-      <w:szCs w:val="16"/>
-    </w:rPr>
-  </w:style>
-  <w:style w:type="paragraph" w:customStyle="1" w:styleId="Prrafodelista1">
-    <w:name w:val="Párrafo de lista1"/>
-    <w:basedOn w:val="Normal"/>
-    <w:uiPriority w:val="34"/>
-    <w:qFormat/>
-    <w:rsid w:val="009A209A"/>
-    <w:pPr>
-      <w:ind w:left="708"/>
-    </w:pPr>
-  </w:style>
-  <w:style w:type="paragraph" w:customStyle="1" w:styleId="Incisos">
-    <w:name w:val="Incisos"/>
-    <w:basedOn w:val="Normal"/>
-    <w:rsid w:val="00DC5177"/>
-    <w:pPr>
-      <w:numPr>
-        <w:numId w:val="3"/>
-      </w:numPr>
-      <w:tabs>
-        <w:tab w:val="left" w:pos="864"/>
-      </w:tabs>
-      <w:spacing w:before="120" w:after="120"/>
-    </w:pPr>
-  </w:style>
-  <w:style w:type="paragraph" w:styleId="FootnoteText">
-    <w:name w:val="footnote text"/>
-    <w:basedOn w:val="Normal"/>
-    <w:link w:val="FootnoteTextChar"/>
-    <w:semiHidden/>
-    <w:unhideWhenUsed/>
-    <w:rsid w:val="00DC5177"/>
-    <w:rPr>
-      <w:sz w:val="20"/>
-    </w:rPr>
-  </w:style>
-  <w:style w:type="character" w:customStyle="1" w:styleId="FootnoteTextChar">
-    <w:name w:val="Footnote Text Char"/>
-    <w:basedOn w:val="DefaultParagraphFont"/>
-    <w:link w:val="FootnoteText"/>
-    <w:uiPriority w:val="99"/>
-    <w:semiHidden/>
-    <w:rsid w:val="00DC5177"/>
-    <w:rPr>
-      <w:rFonts w:ascii="Times New Roman" w:eastAsia="Times New Roman" w:hAnsi="Times New Roman" w:cs="Times New Roman"/>
-      <w:sz w:val="20"/>
-      <w:szCs w:val="20"/>
-    </w:rPr>
-  </w:style>
-  <w:style w:type="character" w:styleId="FootnoteReference">
-    <w:name w:val="footnote reference"/>
-    <w:basedOn w:val="DefaultParagraphFont"/>
-    <w:semiHidden/>
-    <w:unhideWhenUsed/>
-    <w:rsid w:val="00DC5177"/>
-    <w:rPr>
-      <w:vertAlign w:val="superscript"/>
-    </w:rPr>
-  </w:style>
-  <w:style w:type="paragraph" w:styleId="BodyTextIndent">
-    <w:name w:val="Body Text Indent"/>
-    <w:basedOn w:val="Normal"/>
-    <w:link w:val="BodyTextIndentChar"/>
-    <w:rsid w:val="005968F0"/>
-    <w:pPr>
-      <w:numPr>
-        <w:numId w:val="4"/>
-      </w:numPr>
-      <w:tabs>
-        <w:tab w:val="left" w:pos="1872"/>
-      </w:tabs>
-      <w:spacing w:before="120" w:after="120"/>
-    </w:pPr>
-    <w:rPr>
-      <w:lang w:val="es-ES_tradnl"/>
-    </w:rPr>
-  </w:style>
-  <w:style w:type="character" w:customStyle="1" w:styleId="BodyTextIndentChar">
-    <w:name w:val="Body Text Indent Char"/>
-    <w:basedOn w:val="DefaultParagraphFont"/>
-    <w:link w:val="BodyTextIndent"/>
-    <w:rsid w:val="005968F0"/>
-    <w:rPr>
-      <w:rFonts w:ascii="Times New Roman" w:eastAsia="Times New Roman" w:hAnsi="Times New Roman" w:cs="Times New Roman"/>
-      <w:szCs w:val="20"/>
-      <w:lang w:val="es-ES_tradnl"/>
-    </w:rPr>
-  </w:style>
-  <w:style w:type="paragraph" w:styleId="BodyTextFirstIndent">
-    <w:name w:val="Body Text First Indent"/>
-    <w:basedOn w:val="BodyText"/>
-    <w:link w:val="BodyTextFirstIndentChar"/>
-    <w:rsid w:val="005968F0"/>
-    <w:pPr>
-      <w:numPr>
-        <w:numId w:val="5"/>
-      </w:numPr>
-      <w:tabs>
-        <w:tab w:val="clear" w:pos="2016"/>
-        <w:tab w:val="left" w:pos="1296"/>
-        <w:tab w:val="num" w:pos="1440"/>
-      </w:tabs>
-      <w:spacing w:before="120"/>
-      <w:ind w:left="1440"/>
-    </w:pPr>
-    <w:rPr>
-      <w:lang w:val="es-ES_tradnl"/>
-    </w:rPr>
-  </w:style>
-  <w:style w:type="character" w:customStyle="1" w:styleId="BodyTextFirstIndentChar">
-    <w:name w:val="Body Text First Indent Char"/>
-    <w:basedOn w:val="BodyTextChar"/>
-    <w:link w:val="BodyTextFirstIndent"/>
-    <w:rsid w:val="005968F0"/>
-    <w:rPr>
-      <w:rFonts w:ascii="Times New Roman" w:eastAsia="Times New Roman" w:hAnsi="Times New Roman" w:cs="Times New Roman"/>
-      <w:szCs w:val="20"/>
-      <w:lang w:val="es-ES_tradnl"/>
-    </w:rPr>
-  </w:style>
-  <w:style w:type="paragraph" w:customStyle="1" w:styleId="Lista1">
-    <w:name w:val="Lista1"/>
-    <w:basedOn w:val="Normal"/>
-    <w:rsid w:val="0029332A"/>
-    <w:pPr>
-      <w:numPr>
-        <w:numId w:val="7"/>
-      </w:numPr>
-      <w:tabs>
-        <w:tab w:val="left" w:pos="864"/>
-        <w:tab w:val="left" w:pos="1296"/>
-        <w:tab w:val="left" w:pos="1728"/>
-      </w:tabs>
-      <w:suppressAutoHyphens/>
-      <w:spacing w:before="120" w:after="120"/>
-    </w:pPr>
-    <w:rPr>
-      <w:spacing w:val="-3"/>
-      <w:lang w:val="es-ES_tradnl"/>
-    </w:rPr>
-  </w:style>
-  <w:style w:type="character" w:customStyle="1" w:styleId="Heading4Char">
-    <w:name w:val="Heading 4 Char"/>
-    <w:basedOn w:val="DefaultParagraphFont"/>
-    <w:link w:val="Heading4"/>
-    <w:uiPriority w:val="9"/>
-    <w:semiHidden/>
-    <w:rsid w:val="002544BC"/>
-    <w:rPr>
-      <w:rFonts w:asciiTheme="majorHAnsi" w:eastAsiaTheme="majorEastAsia" w:hAnsiTheme="majorHAnsi" w:cstheme="majorBidi"/>
-      <w:b/>
-      <w:bCs/>
-      <w:i/>
-      <w:iCs/>
-      <w:color w:val="4F81BD" w:themeColor="accent1"/>
-      <w:szCs w:val="20"/>
-    </w:rPr>
-  </w:style>
-  <w:style w:type="character" w:customStyle="1" w:styleId="Heading7Char">
-    <w:name w:val="Heading 7 Char"/>
-    <w:basedOn w:val="DefaultParagraphFont"/>
-    <w:link w:val="Heading7"/>
-    <w:uiPriority w:val="9"/>
-    <w:semiHidden/>
-    <w:rsid w:val="002544BC"/>
-    <w:rPr>
-      <w:rFonts w:asciiTheme="majorHAnsi" w:eastAsiaTheme="majorEastAsia" w:hAnsiTheme="majorHAnsi" w:cstheme="majorBidi"/>
-      <w:i/>
-      <w:iCs/>
-      <w:color w:val="404040" w:themeColor="text1" w:themeTint="BF"/>
-      <w:szCs w:val="20"/>
-    </w:rPr>
-  </w:style>
-  <w:style w:type="character" w:customStyle="1" w:styleId="Heading8Char">
-    <w:name w:val="Heading 8 Char"/>
-    <w:basedOn w:val="DefaultParagraphFont"/>
-    <w:link w:val="Heading8"/>
-    <w:uiPriority w:val="9"/>
-    <w:semiHidden/>
-    <w:rsid w:val="002544BC"/>
-    <w:rPr>
-      <w:rFonts w:asciiTheme="majorHAnsi" w:eastAsiaTheme="majorEastAsia" w:hAnsiTheme="majorHAnsi" w:cstheme="majorBidi"/>
-      <w:color w:val="404040" w:themeColor="text1" w:themeTint="BF"/>
-      <w:sz w:val="20"/>
-      <w:szCs w:val="20"/>
-    </w:rPr>
-  </w:style>
-  <w:style w:type="table" w:styleId="TableGrid">
-    <w:name w:val="Table Grid"/>
-    <w:basedOn w:val="TableNormal"/>
-    <w:rsid w:val="00E11FF4"/>
-    <w:pPr>
-      <w:widowControl w:val="0"/>
-      <w:spacing w:after="0" w:line="240" w:lineRule="auto"/>
-      <w:jc w:val="both"/>
-    </w:pPr>
-    <w:rPr>
-      <w:rFonts w:ascii="Times New Roman" w:eastAsia="Times New Roman" w:hAnsi="Times New Roman" w:cs="Times New Roman"/>
-      <w:sz w:val="20"/>
-      <w:szCs w:val="20"/>
-      <w:lang w:eastAsia="es-BO"/>
-    </w:rPr>
-    <w:tblPr>
-      <w:tblInd w:w="0" w:type="dxa"/>
-      <w:tblBorders>
-        <w:top w:val="single" w:sz="4" w:space="0" w:color="auto"/>
-        <w:left w:val="single" w:sz="4" w:space="0" w:color="auto"/>
-        <w:bottom w:val="single" w:sz="4" w:space="0" w:color="auto"/>
-        <w:right w:val="single" w:sz="4" w:space="0" w:color="auto"/>
-        <w:insideH w:val="single" w:sz="4" w:space="0" w:color="auto"/>
-        <w:insideV w:val="single" w:sz="4" w:space="0" w:color="auto"/>
-      </w:tblBorders>
-      <w:tblCellMar>
-        <w:top w:w="0" w:type="dxa"/>
-        <w:left w:w="108" w:type="dxa"/>
-        <w:bottom w:w="0" w:type="dxa"/>
-        <w:right w:w="108" w:type="dxa"/>
-      </w:tblCellMar>
     </w:tblPr>
   </w:style>
   <w:style w:type="paragraph" w:styleId="Title">
@@ -10494,7 +10106,7 @@
 </file>
 
 <file path=customXml/itemProps1.xml><?xml version="1.0" encoding="utf-8"?>
-<ds:datastoreItem xmlns:ds="http://schemas.openxmlformats.org/officeDocument/2006/customXml" ds:itemID="{85AE45BA-D452-475B-B857-FECB232EEDD0}">
+<ds:datastoreItem xmlns:ds="http://schemas.openxmlformats.org/officeDocument/2006/customXml" ds:itemID="{4A7E9DA5-D6BF-47AB-97B9-719A8CC6C238}">
   <ds:schemaRefs>
     <ds:schemaRef ds:uri="http://schemas.openxmlformats.org/officeDocument/2006/bibliography"/>
   </ds:schemaRefs>

</xml_diff>